<commit_message>
Updated src/wizards/Templates/UIWizards/psCopyWebFiles.ps1 and psDeleteWebFiles.ps1 (Removed references to WebForms) Updated src/wizards/Templates/UIWizards/Web/TPA.Web.csproj (Removed references to WebForms [and files contained within]) Completed 2023 Upgrade Wizard Completed Upgrade Wizard documentation Latest code synchronization
</commit_message>
<xml_diff>
--- a/docs/upgrades/Sage300SDK_2023UpgradeGuide.docx
+++ b/docs/upgrades/Sage300SDK_2023UpgradeGuide.docx
@@ -195,6 +195,7 @@
           <w:b w:val="0"/>
           <w:noProof/>
           <w:sz w:val="22"/>
+          <w:lang w:eastAsia="zh-CN"/>
         </w:rPr>
       </w:pPr>
       <w:r>
@@ -206,7 +207,7 @@
       <w:r>
         <w:fldChar w:fldCharType="separate"/>
       </w:r>
-      <w:hyperlink w:anchor="_Toc88574463" w:history="1">
+      <w:hyperlink w:anchor="_Toc110438230" w:history="1">
         <w:r>
           <w:rPr>
             <w:rStyle w:val="Hyperlink"/>
@@ -220,6 +221,7 @@
             <w:b w:val="0"/>
             <w:noProof/>
             <w:sz w:val="22"/>
+            <w:lang w:eastAsia="zh-CN"/>
           </w:rPr>
           <w:tab/>
         </w:r>
@@ -249,7 +251,7 @@
             <w:noProof/>
             <w:webHidden/>
           </w:rPr>
-          <w:instrText xml:space="preserve"> PAGEREF _Toc88574463 \h </w:instrText>
+          <w:instrText xml:space="preserve"> PAGEREF _Toc110438230 \h </w:instrText>
         </w:r>
         <w:r>
           <w:rPr>
@@ -285,9 +287,10 @@
         <w:pStyle w:val="TOC2"/>
         <w:rPr>
           <w:rFonts w:asciiTheme="minorHAnsi" w:eastAsiaTheme="minorEastAsia" w:hAnsiTheme="minorHAnsi"/>
+          <w:lang w:eastAsia="zh-CN"/>
         </w:rPr>
       </w:pPr>
-      <w:hyperlink w:anchor="_Toc88574464" w:history="1">
+      <w:hyperlink w:anchor="_Toc110438231" w:history="1">
         <w:r>
           <w:rPr>
             <w:rStyle w:val="Hyperlink"/>
@@ -297,6 +300,7 @@
         <w:r>
           <w:rPr>
             <w:rFonts w:asciiTheme="minorHAnsi" w:eastAsiaTheme="minorEastAsia" w:hAnsiTheme="minorHAnsi"/>
+            <w:lang w:eastAsia="zh-CN"/>
           </w:rPr>
           <w:tab/>
         </w:r>
@@ -322,7 +326,7 @@
           <w:rPr>
             <w:webHidden/>
           </w:rPr>
-          <w:instrText xml:space="preserve"> PAGEREF _Toc88574464 \h </w:instrText>
+          <w:instrText xml:space="preserve"> PAGEREF _Toc110438231 \h </w:instrText>
         </w:r>
         <w:r>
           <w:rPr>
@@ -357,9 +361,10 @@
           <w:b w:val="0"/>
           <w:noProof/>
           <w:sz w:val="22"/>
+          <w:lang w:eastAsia="zh-CN"/>
         </w:rPr>
       </w:pPr>
-      <w:hyperlink w:anchor="_Toc88574465" w:history="1">
+      <w:hyperlink w:anchor="_Toc110438232" w:history="1">
         <w:r>
           <w:rPr>
             <w:rStyle w:val="Hyperlink"/>
@@ -373,6 +378,7 @@
             <w:b w:val="0"/>
             <w:noProof/>
             <w:sz w:val="22"/>
+            <w:lang w:eastAsia="zh-CN"/>
           </w:rPr>
           <w:tab/>
         </w:r>
@@ -402,7 +408,7 @@
             <w:noProof/>
             <w:webHidden/>
           </w:rPr>
-          <w:instrText xml:space="preserve"> PAGEREF _Toc88574465 \h </w:instrText>
+          <w:instrText xml:space="preserve"> PAGEREF _Toc110438232 \h </w:instrText>
         </w:r>
         <w:r>
           <w:rPr>
@@ -441,9 +447,10 @@
           <w:b w:val="0"/>
           <w:noProof/>
           <w:sz w:val="22"/>
+          <w:lang w:eastAsia="zh-CN"/>
         </w:rPr>
       </w:pPr>
-      <w:hyperlink w:anchor="_Toc88574466" w:history="1">
+      <w:hyperlink w:anchor="_Toc110438233" w:history="1">
         <w:r>
           <w:rPr>
             <w:rStyle w:val="Hyperlink"/>
@@ -457,6 +464,7 @@
             <w:b w:val="0"/>
             <w:noProof/>
             <w:sz w:val="22"/>
+            <w:lang w:eastAsia="zh-CN"/>
           </w:rPr>
           <w:tab/>
         </w:r>
@@ -465,21 +473,7 @@
             <w:rStyle w:val="Hyperlink"/>
             <w:noProof/>
           </w:rPr>
-          <w:t>Accessing the Sage 300 2022.</w:t>
-        </w:r>
-        <w:r>
-          <w:rPr>
-            <w:rStyle w:val="Hyperlink"/>
-            <w:noProof/>
-          </w:rPr>
-          <w:t>2</w:t>
-        </w:r>
-        <w:r>
-          <w:rPr>
-            <w:rStyle w:val="Hyperlink"/>
-            <w:noProof/>
-          </w:rPr>
-          <w:t xml:space="preserve"> Upgrade Wizard</w:t>
+          <w:t>Accessing the Sage 300 2023 Upgrade Wizard</w:t>
         </w:r>
         <w:r>
           <w:rPr>
@@ -500,7 +494,7 @@
             <w:noProof/>
             <w:webHidden/>
           </w:rPr>
-          <w:instrText xml:space="preserve"> PAGEREF _Toc88574466 \h </w:instrText>
+          <w:instrText xml:space="preserve"> PAGEREF _Toc110438233 \h </w:instrText>
         </w:r>
         <w:r>
           <w:rPr>
@@ -539,9 +533,10 @@
           <w:b w:val="0"/>
           <w:noProof/>
           <w:sz w:val="22"/>
+          <w:lang w:eastAsia="zh-CN"/>
         </w:rPr>
       </w:pPr>
-      <w:hyperlink w:anchor="_Toc88574467" w:history="1">
+      <w:hyperlink w:anchor="_Toc110438234" w:history="1">
         <w:r>
           <w:rPr>
             <w:rStyle w:val="Hyperlink"/>
@@ -555,6 +550,7 @@
             <w:b w:val="0"/>
             <w:noProof/>
             <w:sz w:val="22"/>
+            <w:lang w:eastAsia="zh-CN"/>
           </w:rPr>
           <w:tab/>
         </w:r>
@@ -584,7 +580,7 @@
             <w:noProof/>
             <w:webHidden/>
           </w:rPr>
-          <w:instrText xml:space="preserve"> PAGEREF _Toc88574467 \h </w:instrText>
+          <w:instrText xml:space="preserve"> PAGEREF _Toc110438234 \h </w:instrText>
         </w:r>
         <w:r>
           <w:rPr>
@@ -620,9 +616,10 @@
         <w:pStyle w:val="TOC2"/>
         <w:rPr>
           <w:rFonts w:asciiTheme="minorHAnsi" w:eastAsiaTheme="minorEastAsia" w:hAnsiTheme="minorHAnsi"/>
+          <w:lang w:eastAsia="zh-CN"/>
         </w:rPr>
       </w:pPr>
-      <w:hyperlink w:anchor="_Toc88574468" w:history="1">
+      <w:hyperlink w:anchor="_Toc110438235" w:history="1">
         <w:r>
           <w:rPr>
             <w:rStyle w:val="Hyperlink"/>
@@ -632,6 +629,7 @@
         <w:r>
           <w:rPr>
             <w:rFonts w:asciiTheme="minorHAnsi" w:eastAsiaTheme="minorEastAsia" w:hAnsiTheme="minorHAnsi"/>
+            <w:lang w:eastAsia="zh-CN"/>
           </w:rPr>
           <w:tab/>
         </w:r>
@@ -657,7 +655,7 @@
           <w:rPr>
             <w:webHidden/>
           </w:rPr>
-          <w:instrText xml:space="preserve"> PAGEREF _Toc88574468 \h </w:instrText>
+          <w:instrText xml:space="preserve"> PAGEREF _Toc110438235 \h </w:instrText>
         </w:r>
         <w:r>
           <w:rPr>
@@ -689,9 +687,10 @@
         <w:pStyle w:val="TOC2"/>
         <w:rPr>
           <w:rFonts w:asciiTheme="minorHAnsi" w:eastAsiaTheme="minorEastAsia" w:hAnsiTheme="minorHAnsi"/>
+          <w:lang w:eastAsia="zh-CN"/>
         </w:rPr>
       </w:pPr>
-      <w:hyperlink w:anchor="_Toc88574469" w:history="1">
+      <w:hyperlink w:anchor="_Toc110438236" w:history="1">
         <w:r>
           <w:rPr>
             <w:rStyle w:val="Hyperlink"/>
@@ -701,6 +700,7 @@
         <w:r>
           <w:rPr>
             <w:rFonts w:asciiTheme="minorHAnsi" w:eastAsiaTheme="minorEastAsia" w:hAnsiTheme="minorHAnsi"/>
+            <w:lang w:eastAsia="zh-CN"/>
           </w:rPr>
           <w:tab/>
         </w:r>
@@ -726,7 +726,7 @@
           <w:rPr>
             <w:webHidden/>
           </w:rPr>
-          <w:instrText xml:space="preserve"> PAGEREF _Toc88574469 \h </w:instrText>
+          <w:instrText xml:space="preserve"> PAGEREF _Toc110438236 \h </w:instrText>
         </w:r>
         <w:r>
           <w:rPr>
@@ -758,9 +758,10 @@
         <w:pStyle w:val="TOC2"/>
         <w:rPr>
           <w:rFonts w:asciiTheme="minorHAnsi" w:eastAsiaTheme="minorEastAsia" w:hAnsiTheme="minorHAnsi"/>
+          <w:lang w:eastAsia="zh-CN"/>
         </w:rPr>
       </w:pPr>
-      <w:hyperlink w:anchor="_Toc88574470" w:history="1">
+      <w:hyperlink w:anchor="_Toc110438237" w:history="1">
         <w:r>
           <w:rPr>
             <w:rStyle w:val="Hyperlink"/>
@@ -770,6 +771,7 @@
         <w:r>
           <w:rPr>
             <w:rFonts w:asciiTheme="minorHAnsi" w:eastAsiaTheme="minorEastAsia" w:hAnsiTheme="minorHAnsi"/>
+            <w:lang w:eastAsia="zh-CN"/>
           </w:rPr>
           <w:tab/>
         </w:r>
@@ -777,7 +779,7 @@
           <w:rPr>
             <w:rStyle w:val="Hyperlink"/>
           </w:rPr>
-          <w:t>Step 3 – Confirmation</w:t>
+          <w:t>Step 3 – Synchronize Accpac Libraries</w:t>
         </w:r>
         <w:r>
           <w:rPr>
@@ -795,7 +797,7 @@
           <w:rPr>
             <w:webHidden/>
           </w:rPr>
-          <w:instrText xml:space="preserve"> PAGEREF _Toc88574470 \h </w:instrText>
+          <w:instrText xml:space="preserve"> PAGEREF _Toc110438237 \h </w:instrText>
         </w:r>
         <w:r>
           <w:rPr>
@@ -827,9 +829,10 @@
         <w:pStyle w:val="TOC2"/>
         <w:rPr>
           <w:rFonts w:asciiTheme="minorHAnsi" w:eastAsiaTheme="minorEastAsia" w:hAnsiTheme="minorHAnsi"/>
+          <w:lang w:eastAsia="zh-CN"/>
         </w:rPr>
       </w:pPr>
-      <w:hyperlink w:anchor="_Toc88574471" w:history="1">
+      <w:hyperlink w:anchor="_Toc110438238" w:history="1">
         <w:r>
           <w:rPr>
             <w:rStyle w:val="Hyperlink"/>
@@ -839,6 +842,7 @@
         <w:r>
           <w:rPr>
             <w:rFonts w:asciiTheme="minorHAnsi" w:eastAsiaTheme="minorEastAsia" w:hAnsiTheme="minorHAnsi"/>
+            <w:lang w:eastAsia="zh-CN"/>
           </w:rPr>
           <w:tab/>
         </w:r>
@@ -846,7 +850,7 @@
           <w:rPr>
             <w:rStyle w:val="Hyperlink"/>
           </w:rPr>
-          <w:t>Step 4 – Recompile</w:t>
+          <w:t>Step 4 – Remove deprecated ‘WebForms’ folder</w:t>
         </w:r>
         <w:r>
           <w:rPr>
@@ -864,7 +868,7 @@
           <w:rPr>
             <w:webHidden/>
           </w:rPr>
-          <w:instrText xml:space="preserve"> PAGEREF _Toc88574471 \h </w:instrText>
+          <w:instrText xml:space="preserve"> PAGEREF _Toc110438238 \h </w:instrText>
         </w:r>
         <w:r>
           <w:rPr>
@@ -893,15 +897,158 @@
     </w:p>
     <w:p>
       <w:pPr>
+        <w:pStyle w:val="TOC2"/>
+        <w:rPr>
+          <w:rFonts w:asciiTheme="minorHAnsi" w:eastAsiaTheme="minorEastAsia" w:hAnsiTheme="minorHAnsi"/>
+          <w:lang w:eastAsia="zh-CN"/>
+        </w:rPr>
+      </w:pPr>
+      <w:hyperlink w:anchor="_Toc110438239" w:history="1">
+        <w:r>
+          <w:rPr>
+            <w:rStyle w:val="Hyperlink"/>
+          </w:rPr>
+          <w:t>4.5</w:t>
+        </w:r>
+        <w:r>
+          <w:rPr>
+            <w:rFonts w:asciiTheme="minorHAnsi" w:eastAsiaTheme="minorEastAsia" w:hAnsiTheme="minorHAnsi"/>
+            <w:lang w:eastAsia="zh-CN"/>
+          </w:rPr>
+          <w:tab/>
+        </w:r>
+        <w:r>
+          <w:rPr>
+            <w:rStyle w:val="Hyperlink"/>
+          </w:rPr>
+          <w:t>Step 5 – Confirmation</w:t>
+        </w:r>
+        <w:r>
+          <w:rPr>
+            <w:webHidden/>
+          </w:rPr>
+          <w:tab/>
+        </w:r>
+        <w:r>
+          <w:rPr>
+            <w:webHidden/>
+          </w:rPr>
+          <w:fldChar w:fldCharType="begin"/>
+        </w:r>
+        <w:r>
+          <w:rPr>
+            <w:webHidden/>
+          </w:rPr>
+          <w:instrText xml:space="preserve"> PAGEREF _Toc110438239 \h </w:instrText>
+        </w:r>
+        <w:r>
+          <w:rPr>
+            <w:webHidden/>
+          </w:rPr>
+        </w:r>
+        <w:r>
+          <w:rPr>
+            <w:webHidden/>
+          </w:rPr>
+          <w:fldChar w:fldCharType="separate"/>
+        </w:r>
+        <w:r>
+          <w:rPr>
+            <w:webHidden/>
+          </w:rPr>
+          <w:t>13</w:t>
+        </w:r>
+        <w:r>
+          <w:rPr>
+            <w:webHidden/>
+          </w:rPr>
+          <w:fldChar w:fldCharType="end"/>
+        </w:r>
+      </w:hyperlink>
+    </w:p>
+    <w:p>
+      <w:pPr>
+        <w:pStyle w:val="TOC2"/>
+        <w:rPr>
+          <w:rFonts w:asciiTheme="minorHAnsi" w:eastAsiaTheme="minorEastAsia" w:hAnsiTheme="minorHAnsi"/>
+          <w:lang w:eastAsia="zh-CN"/>
+        </w:rPr>
+      </w:pPr>
+      <w:hyperlink w:anchor="_Toc110438240" w:history="1">
+        <w:r>
+          <w:rPr>
+            <w:rStyle w:val="Hyperlink"/>
+          </w:rPr>
+          <w:t>4.6</w:t>
+        </w:r>
+        <w:r>
+          <w:rPr>
+            <w:rFonts w:asciiTheme="minorHAnsi" w:eastAsiaTheme="minorEastAsia" w:hAnsiTheme="minorHAnsi"/>
+            <w:lang w:eastAsia="zh-CN"/>
+          </w:rPr>
+          <w:tab/>
+        </w:r>
+        <w:r>
+          <w:rPr>
+            <w:rStyle w:val="Hyperlink"/>
+          </w:rPr>
+          <w:t>Step 6 – Recompile</w:t>
+        </w:r>
+        <w:r>
+          <w:rPr>
+            <w:webHidden/>
+          </w:rPr>
+          <w:tab/>
+        </w:r>
+        <w:r>
+          <w:rPr>
+            <w:webHidden/>
+          </w:rPr>
+          <w:fldChar w:fldCharType="begin"/>
+        </w:r>
+        <w:r>
+          <w:rPr>
+            <w:webHidden/>
+          </w:rPr>
+          <w:instrText xml:space="preserve"> PAGEREF _Toc110438240 \h </w:instrText>
+        </w:r>
+        <w:r>
+          <w:rPr>
+            <w:webHidden/>
+          </w:rPr>
+        </w:r>
+        <w:r>
+          <w:rPr>
+            <w:webHidden/>
+          </w:rPr>
+          <w:fldChar w:fldCharType="separate"/>
+        </w:r>
+        <w:r>
+          <w:rPr>
+            <w:webHidden/>
+          </w:rPr>
+          <w:t>14</w:t>
+        </w:r>
+        <w:r>
+          <w:rPr>
+            <w:webHidden/>
+          </w:rPr>
+          <w:fldChar w:fldCharType="end"/>
+        </w:r>
+      </w:hyperlink>
+    </w:p>
+    <w:p>
+      <w:pPr>
         <w:pStyle w:val="TOC1"/>
         <w:rPr>
           <w:rFonts w:asciiTheme="minorHAnsi" w:eastAsiaTheme="minorEastAsia" w:hAnsiTheme="minorHAnsi"/>
           <w:b w:val="0"/>
           <w:noProof/>
           <w:sz w:val="22"/>
+          <w:lang w:eastAsia="zh-CN"/>
         </w:rPr>
       </w:pPr>
-      <w:hyperlink w:anchor="_Toc88574472" w:history="1">
+      <w:hyperlink w:anchor="_Toc110438241" w:history="1">
         <w:r>
           <w:rPr>
             <w:rStyle w:val="Hyperlink"/>
@@ -915,6 +1062,7 @@
             <w:b w:val="0"/>
             <w:noProof/>
             <w:sz w:val="22"/>
+            <w:lang w:eastAsia="zh-CN"/>
           </w:rPr>
           <w:tab/>
         </w:r>
@@ -944,7 +1092,7 @@
             <w:noProof/>
             <w:webHidden/>
           </w:rPr>
-          <w:instrText xml:space="preserve"> PAGEREF _Toc88574472 \h </w:instrText>
+          <w:instrText xml:space="preserve"> PAGEREF _Toc110438241 \h </w:instrText>
         </w:r>
         <w:r>
           <w:rPr>
@@ -964,7 +1112,7 @@
             <w:noProof/>
             <w:webHidden/>
           </w:rPr>
-          <w:t>13</w:t>
+          <w:t>15</w:t>
         </w:r>
         <w:r>
           <w:rPr>
@@ -983,9 +1131,10 @@
           <w:b w:val="0"/>
           <w:noProof/>
           <w:sz w:val="22"/>
+          <w:lang w:eastAsia="zh-CN"/>
         </w:rPr>
       </w:pPr>
-      <w:hyperlink w:anchor="_Toc88574473" w:history="1">
+      <w:hyperlink w:anchor="_Toc110438242" w:history="1">
         <w:r>
           <w:rPr>
             <w:rStyle w:val="Hyperlink"/>
@@ -999,6 +1148,7 @@
             <w:b w:val="0"/>
             <w:noProof/>
             <w:sz w:val="22"/>
+            <w:lang w:eastAsia="zh-CN"/>
           </w:rPr>
           <w:tab/>
         </w:r>
@@ -1028,7 +1178,7 @@
             <w:noProof/>
             <w:webHidden/>
           </w:rPr>
-          <w:instrText xml:space="preserve"> PAGEREF _Toc88574473 \h </w:instrText>
+          <w:instrText xml:space="preserve"> PAGEREF _Toc110438242 \h </w:instrText>
         </w:r>
         <w:r>
           <w:rPr>
@@ -1048,7 +1198,7 @@
             <w:noProof/>
             <w:webHidden/>
           </w:rPr>
-          <w:t>14</w:t>
+          <w:t>16</w:t>
         </w:r>
         <w:r>
           <w:rPr>
@@ -1070,7 +1220,7 @@
         <w:fldChar w:fldCharType="end"/>
       </w:r>
       <w:bookmarkStart w:id="0" w:name="_Toc440376140"/>
-      <w:bookmarkStart w:id="1" w:name="_Toc88574463"/>
+      <w:bookmarkStart w:id="1" w:name="_Toc110438230"/>
       <w:r>
         <w:t>O</w:t>
       </w:r>
@@ -1265,6 +1415,42 @@
     <w:p>
       <w:pPr>
         <w:pStyle w:val="SAGEBullet1"/>
+        <w:numPr>
+          <w:ilvl w:val="0"/>
+          <w:numId w:val="36"/>
+        </w:numPr>
+        <w:rPr>
+          <w:rStyle w:val="SAGETextBoldListItem"/>
+        </w:rPr>
+      </w:pPr>
+      <w:r>
+        <w:rPr>
+          <w:rStyle w:val="SAGETextBoldListItem"/>
+        </w:rPr>
+        <w:t>Synchronize Accpac Libraries</w:t>
+      </w:r>
+    </w:p>
+    <w:p>
+      <w:pPr>
+        <w:pStyle w:val="SAGEBullet1"/>
+        <w:numPr>
+          <w:ilvl w:val="0"/>
+          <w:numId w:val="36"/>
+        </w:numPr>
+        <w:rPr>
+          <w:rStyle w:val="SAGETextBoldListItem"/>
+        </w:rPr>
+      </w:pPr>
+      <w:r>
+        <w:rPr>
+          <w:rStyle w:val="SAGETextBoldListItem"/>
+        </w:rPr>
+        <w:t>Remove deprecated ‘WebForms’ folder</w:t>
+      </w:r>
+    </w:p>
+    <w:p>
+      <w:pPr>
+        <w:pStyle w:val="SAGEBullet1"/>
         <w:ind w:left="360"/>
         <w:rPr>
           <w:rStyle w:val="SAGETextBoldListItem"/>
@@ -1297,7 +1483,7 @@
       <w:pPr>
         <w:pStyle w:val="SAGEHeading2"/>
       </w:pPr>
-      <w:bookmarkStart w:id="2" w:name="_Toc88574464"/>
+      <w:bookmarkStart w:id="2" w:name="_Toc110438231"/>
       <w:r>
         <w:lastRenderedPageBreak/>
         <w:t>Required Version of Sage 300</w:t>
@@ -1369,7 +1555,7 @@
         <w:framePr w:wrap="around"/>
         <w:ind w:left="720" w:hanging="720"/>
       </w:pPr>
-      <w:bookmarkStart w:id="3" w:name="_Toc88574465"/>
+      <w:bookmarkStart w:id="3" w:name="_Toc110438232"/>
       <w:r>
         <w:lastRenderedPageBreak/>
         <w:t>Install</w:t>
@@ -1546,7 +1732,7 @@
         <w:ind w:left="720" w:hanging="720"/>
       </w:pPr>
       <w:bookmarkStart w:id="4" w:name="_Toc453606102"/>
-      <w:bookmarkStart w:id="5" w:name="_Toc88574466"/>
+      <w:bookmarkStart w:id="5" w:name="_Toc110438233"/>
       <w:r>
         <w:lastRenderedPageBreak/>
         <w:t>Accessing</w:t>
@@ -1730,7 +1916,7 @@
         <w:ind w:left="720" w:hanging="720"/>
       </w:pPr>
       <w:bookmarkStart w:id="6" w:name="_Toc440882986"/>
-      <w:bookmarkStart w:id="7" w:name="_Toc88574467"/>
+      <w:bookmarkStart w:id="7" w:name="_Toc110438234"/>
       <w:r>
         <w:lastRenderedPageBreak/>
         <w:t xml:space="preserve">Using </w:t>
@@ -1753,8 +1939,8 @@
           <w:noProof/>
         </w:rPr>
         <w:drawing>
-          <wp:inline distT="0" distB="0" distL="0" distR="0" wp14:anchorId="79A9CBE4" wp14:editId="34E0EA2F">
-            <wp:extent cx="5853374" cy="5128254"/>
+          <wp:inline distT="0" distB="0" distL="0" distR="0" wp14:anchorId="79A9CBE4" wp14:editId="46E75757">
+            <wp:extent cx="5853373" cy="5128254"/>
             <wp:effectExtent l="0" t="0" r="0" b="0"/>
             <wp:docPr id="1" name="Picture 1"/>
             <wp:cNvGraphicFramePr>
@@ -1782,7 +1968,7 @@
                   <pic:spPr>
                     <a:xfrm>
                       <a:off x="0" y="0"/>
-                      <a:ext cx="5853374" cy="5128254"/>
+                      <a:ext cx="5853373" cy="5128254"/>
                     </a:xfrm>
                     <a:prstGeom prst="rect">
                       <a:avLst/>
@@ -1921,7 +2107,7 @@
         </w:numPr>
         <w:ind w:left="720" w:hanging="720"/>
       </w:pPr>
-      <w:bookmarkStart w:id="8" w:name="_Toc88574468"/>
+      <w:bookmarkStart w:id="8" w:name="_Toc110438235"/>
       <w:r>
         <w:lastRenderedPageBreak/>
         <w:t>Step 1 – Synchronize Kendo Files</w:t>
@@ -1942,8 +2128,8 @@
           <w:noProof/>
         </w:rPr>
         <w:drawing>
-          <wp:inline distT="0" distB="0" distL="0" distR="0" wp14:anchorId="5C9BBA26" wp14:editId="67E4A081">
-            <wp:extent cx="5853377" cy="5128258"/>
+          <wp:inline distT="0" distB="0" distL="0" distR="0" wp14:anchorId="5C9BBA26" wp14:editId="2895CA27">
+            <wp:extent cx="5853377" cy="5128257"/>
             <wp:effectExtent l="0" t="0" r="0" b="0"/>
             <wp:docPr id="16" name="Picture 16"/>
             <wp:cNvGraphicFramePr>
@@ -1971,7 +2157,7 @@
                   <pic:spPr>
                     <a:xfrm>
                       <a:off x="0" y="0"/>
-                      <a:ext cx="5853377" cy="5128258"/>
+                      <a:ext cx="5853377" cy="5128257"/>
                     </a:xfrm>
                     <a:prstGeom prst="rect">
                       <a:avLst/>
@@ -2013,12 +2199,14 @@
       <w:r>
         <w:t xml:space="preserve"> to proceed or </w:t>
       </w:r>
+      <w:proofErr w:type="gramStart"/>
       <w:r>
         <w:rPr>
           <w:rStyle w:val="SAGETextUI"/>
         </w:rPr>
         <w:t>Back</w:t>
       </w:r>
+      <w:proofErr w:type="gramEnd"/>
       <w:r>
         <w:t xml:space="preserve"> to go back to the previous step.</w:t>
       </w:r>
@@ -2066,7 +2254,7 @@
         </w:numPr>
         <w:ind w:left="734" w:hanging="734"/>
       </w:pPr>
-      <w:bookmarkStart w:id="9" w:name="_Toc88574469"/>
+      <w:bookmarkStart w:id="9" w:name="_Toc110438236"/>
       <w:r>
         <w:lastRenderedPageBreak/>
         <w:t xml:space="preserve">Step </w:t>
@@ -2093,8 +2281,8 @@
           <w:noProof/>
         </w:rPr>
         <w:drawing>
-          <wp:inline distT="0" distB="0" distL="0" distR="0" wp14:anchorId="4E4F26F0" wp14:editId="22797838">
-            <wp:extent cx="5853377" cy="5128258"/>
+          <wp:inline distT="0" distB="0" distL="0" distR="0" wp14:anchorId="4E4F26F0" wp14:editId="2856F2B7">
+            <wp:extent cx="5853377" cy="5128257"/>
             <wp:effectExtent l="0" t="0" r="0" b="0"/>
             <wp:docPr id="17" name="Picture 17"/>
             <wp:cNvGraphicFramePr>
@@ -2122,7 +2310,7 @@
                   <pic:spPr>
                     <a:xfrm>
                       <a:off x="0" y="0"/>
-                      <a:ext cx="5853377" cy="5128258"/>
+                      <a:ext cx="5853377" cy="5128257"/>
                     </a:xfrm>
                     <a:prstGeom prst="rect">
                       <a:avLst/>
@@ -2206,67 +2394,51 @@
       <w:r>
         <w:t xml:space="preserve"> to proceed or </w:t>
       </w:r>
+      <w:proofErr w:type="gramStart"/>
       <w:r>
         <w:rPr>
           <w:rStyle w:val="SAGETextUI"/>
         </w:rPr>
         <w:t>Back</w:t>
       </w:r>
+      <w:proofErr w:type="gramEnd"/>
       <w:r>
         <w:t xml:space="preserve"> to go back to the previous step.</w:t>
       </w:r>
     </w:p>
     <w:p>
       <w:pPr>
-        <w:pStyle w:val="SAGEHeading2"/>
-        <w:numPr>
-          <w:ilvl w:val="0"/>
-          <w:numId w:val="0"/>
-        </w:numPr>
-        <w:rPr>
-          <w:b w:val="0"/>
-        </w:rPr>
-      </w:pPr>
-    </w:p>
-    <w:p>
-      <w:pPr>
         <w:spacing w:after="200" w:line="0" w:lineRule="auto"/>
         <w:rPr>
-          <w:b/>
           <w:color w:val="2E3456"/>
           <w:sz w:val="30"/>
           <w:lang w:val="en-US"/>
         </w:rPr>
       </w:pPr>
       <w:r>
-        <w:t>ddddd</w:t>
-      </w:r>
-      <w:r>
+        <w:rPr>
+          <w:b/>
+        </w:rPr>
         <w:br w:type="page"/>
       </w:r>
     </w:p>
     <w:p>
       <w:pPr>
         <w:pStyle w:val="SAGEHeading2"/>
-        <w:numPr>
-          <w:ilvl w:val="1"/>
-          <w:numId w:val="35"/>
-        </w:numPr>
-        <w:ind w:left="734" w:hanging="734"/>
-      </w:pPr>
-      <w:bookmarkStart w:id="10" w:name="_Toc88574470"/>
+      </w:pPr>
+      <w:bookmarkStart w:id="10" w:name="_Toc110438237"/>
       <w:r>
         <w:lastRenderedPageBreak/>
-        <w:t xml:space="preserve">Step </w:t>
-      </w:r>
-      <w:r>
-        <w:t>3</w:t>
-      </w:r>
-      <w:r>
-        <w:t xml:space="preserve"> – </w:t>
-      </w:r>
-      <w:r>
-        <w:t>Confirmation</w:t>
+        <w:t xml:space="preserve">Step 3 </w:t>
+      </w:r>
+      <w:r>
+        <w:t>–</w:t>
+      </w:r>
+      <w:r>
+        <w:t xml:space="preserve"> </w:t>
+      </w:r>
+      <w:r>
+        <w:t>Synchronize Accpac Libraries</w:t>
       </w:r>
       <w:bookmarkEnd w:id="10"/>
     </w:p>
@@ -2284,10 +2456,10 @@
           <w:noProof/>
         </w:rPr>
         <w:drawing>
-          <wp:inline distT="0" distB="0" distL="0" distR="0" wp14:anchorId="592809C3" wp14:editId="2C00102D">
-            <wp:extent cx="5853375" cy="5128255"/>
+          <wp:inline distT="0" distB="0" distL="0" distR="0" wp14:anchorId="69C4B33D" wp14:editId="3A90160B">
+            <wp:extent cx="5853430" cy="5128260"/>
             <wp:effectExtent l="0" t="0" r="0" b="0"/>
-            <wp:docPr id="15" name="Picture 15"/>
+            <wp:docPr id="3" name="Picture 3" descr="Graphical user interface, text, application, email&#10;&#10;Description automatically generated"/>
             <wp:cNvGraphicFramePr>
               <a:graphicFrameLocks xmlns:a="http://schemas.openxmlformats.org/drawingml/2006/main" noChangeAspect="1"/>
             </wp:cNvGraphicFramePr>
@@ -2295,17 +2467,11 @@
               <a:graphicData uri="http://schemas.openxmlformats.org/drawingml/2006/picture">
                 <pic:pic xmlns:pic="http://schemas.openxmlformats.org/drawingml/2006/picture">
                   <pic:nvPicPr>
-                    <pic:cNvPr id="15" name="Picture 15"/>
+                    <pic:cNvPr id="3" name="Picture 3" descr="Graphical user interface, text, application, email&#10;&#10;Description automatically generated"/>
                     <pic:cNvPicPr/>
                   </pic:nvPicPr>
                   <pic:blipFill>
-                    <a:blip r:embed="rId14">
-                      <a:extLst>
-                        <a:ext uri="{28A0092B-C50C-407E-A947-70E740481C1C}">
-                          <a14:useLocalDpi xmlns:a14="http://schemas.microsoft.com/office/drawing/2010/main" val="0"/>
-                        </a:ext>
-                      </a:extLst>
-                    </a:blip>
+                    <a:blip r:embed="rId14"/>
                     <a:stretch>
                       <a:fillRect/>
                     </a:stretch>
@@ -2313,7 +2479,7 @@
                   <pic:spPr>
                     <a:xfrm>
                       <a:off x="0" y="0"/>
-                      <a:ext cx="5853375" cy="5128255"/>
+                      <a:ext cx="5853430" cy="5128260"/>
                     </a:xfrm>
                     <a:prstGeom prst="rect">
                       <a:avLst/>
@@ -2336,45 +2502,33 @@
         <w:pStyle w:val="SAGEBodyText"/>
       </w:pPr>
       <w:r>
-        <w:t>The solution and projects are ready to be upgraded.</w:t>
-      </w:r>
-    </w:p>
-    <w:p>
-      <w:pPr>
-        <w:pStyle w:val="SAGEBodyText"/>
-      </w:pPr>
-      <w:r>
         <w:t xml:space="preserve">Click </w:t>
       </w:r>
       <w:r>
         <w:rPr>
           <w:rStyle w:val="SAGETextUI"/>
         </w:rPr>
-        <w:t>Upgrade</w:t>
-      </w:r>
-      <w:r>
-        <w:t xml:space="preserve"> to upgrade the solution and projects or </w:t>
-      </w:r>
+        <w:t>Next</w:t>
+      </w:r>
+      <w:r>
+        <w:t xml:space="preserve"> to proceed or </w:t>
+      </w:r>
+      <w:proofErr w:type="gramStart"/>
       <w:r>
         <w:rPr>
           <w:rStyle w:val="SAGETextUI"/>
         </w:rPr>
         <w:t>Back</w:t>
       </w:r>
+      <w:proofErr w:type="gramEnd"/>
       <w:r>
         <w:t xml:space="preserve"> to go back to the previous step.</w:t>
-      </w:r>
-      <w:r>
-        <w:t xml:space="preserve"> </w:t>
       </w:r>
     </w:p>
     <w:p>
       <w:pPr>
         <w:spacing w:after="200" w:line="0" w:lineRule="auto"/>
         <w:rPr>
-          <w:b/>
-          <w:color w:val="2E3456"/>
-          <w:sz w:val="30"/>
           <w:lang w:val="en-US"/>
         </w:rPr>
       </w:pPr>
@@ -2385,13 +2539,8 @@
     <w:p>
       <w:pPr>
         <w:pStyle w:val="SAGEHeading2"/>
-        <w:numPr>
-          <w:ilvl w:val="1"/>
-          <w:numId w:val="35"/>
-        </w:numPr>
-        <w:ind w:left="734" w:hanging="734"/>
-      </w:pPr>
-      <w:bookmarkStart w:id="11" w:name="_Toc88574471"/>
+      </w:pPr>
+      <w:bookmarkStart w:id="11" w:name="_Toc110438238"/>
       <w:r>
         <w:lastRenderedPageBreak/>
         <w:t xml:space="preserve">Step </w:t>
@@ -2400,7 +2549,16 @@
         <w:t>4</w:t>
       </w:r>
       <w:r>
-        <w:t xml:space="preserve"> – Recompile</w:t>
+        <w:t xml:space="preserve"> </w:t>
+      </w:r>
+      <w:r>
+        <w:t>–</w:t>
+      </w:r>
+      <w:r>
+        <w:t xml:space="preserve"> </w:t>
+      </w:r>
+      <w:r>
+        <w:t>Remove deprecated ‘WebForms’ folder</w:t>
       </w:r>
       <w:bookmarkEnd w:id="11"/>
     </w:p>
@@ -2418,10 +2576,10 @@
           <w:noProof/>
         </w:rPr>
         <w:drawing>
-          <wp:inline distT="0" distB="0" distL="0" distR="0" wp14:anchorId="3CE4E6C0" wp14:editId="6A8D20C5">
-            <wp:extent cx="5853376" cy="5128256"/>
+          <wp:inline distT="0" distB="0" distL="0" distR="0" wp14:anchorId="4412D2B8" wp14:editId="4B108A27">
+            <wp:extent cx="5853380" cy="5128260"/>
             <wp:effectExtent l="0" t="0" r="0" b="0"/>
-            <wp:docPr id="18" name="Picture 18"/>
+            <wp:docPr id="5" name="Picture 5"/>
             <wp:cNvGraphicFramePr>
               <a:graphicFrameLocks xmlns:a="http://schemas.openxmlformats.org/drawingml/2006/main" noChangeAspect="1"/>
             </wp:cNvGraphicFramePr>
@@ -2429,7 +2587,7 @@
               <a:graphicData uri="http://schemas.openxmlformats.org/drawingml/2006/picture">
                 <pic:pic xmlns:pic="http://schemas.openxmlformats.org/drawingml/2006/picture">
                   <pic:nvPicPr>
-                    <pic:cNvPr id="18" name="Picture 18"/>
+                    <pic:cNvPr id="5" name="Picture 5"/>
                     <pic:cNvPicPr/>
                   </pic:nvPicPr>
                   <pic:blipFill>
@@ -2447,7 +2605,7 @@
                   <pic:spPr>
                     <a:xfrm>
                       <a:off x="0" y="0"/>
-                      <a:ext cx="5853376" cy="5128256"/>
+                      <a:ext cx="5853380" cy="5128260"/>
                     </a:xfrm>
                     <a:prstGeom prst="rect">
                       <a:avLst/>
@@ -2470,181 +2628,104 @@
         <w:pStyle w:val="SAGEBodyText"/>
       </w:pPr>
       <w:r>
+        <w:t>The upgrader will now inspect the Solution being upgraded and remove any references to ‘WebForms’ from the project files as well as physically deleting the actual files contained in that folder including the folder itself.</w:t>
+      </w:r>
+    </w:p>
+    <w:p>
+      <w:pPr>
+        <w:pStyle w:val="SAGEBodyText"/>
+      </w:pPr>
+      <w:r>
         <w:t xml:space="preserve">Click </w:t>
       </w:r>
       <w:r>
+        <w:rPr>
+          <w:rStyle w:val="SAGETextUI"/>
+        </w:rPr>
+        <w:t>Next</w:t>
+      </w:r>
+      <w:r>
+        <w:t xml:space="preserve"> to proceed or </w:t>
+      </w:r>
+      <w:proofErr w:type="gramStart"/>
+      <w:r>
+        <w:rPr>
+          <w:rStyle w:val="SAGETextUI"/>
+        </w:rPr>
+        <w:t>Back</w:t>
+      </w:r>
+      <w:proofErr w:type="gramEnd"/>
+      <w:r>
+        <w:t xml:space="preserve"> to go back to the previous step.</w:t>
+      </w:r>
+    </w:p>
+    <w:p>
+      <w:pPr>
+        <w:pStyle w:val="SAGEBodyText"/>
+      </w:pPr>
+    </w:p>
+    <w:p>
+      <w:pPr>
+        <w:pStyle w:val="SAGEBodyText"/>
+      </w:pPr>
+    </w:p>
+    <w:p>
+      <w:pPr>
+        <w:spacing w:after="200" w:line="0" w:lineRule="auto"/>
         <w:rPr>
           <w:b/>
+          <w:color w:val="2E3456"/>
+          <w:sz w:val="30"/>
+          <w:lang w:val="en-US"/>
         </w:rPr>
-        <w:t>Show Log</w:t>
-      </w:r>
-      <w:r>
-        <w:t xml:space="preserve"> to display log file. </w:t>
-      </w:r>
-      <w:r>
-        <w:t>The log file displays what files have been upgraded or modified. At this point, the upgrade is now complete.</w:t>
+      </w:pPr>
+      <w:r>
+        <w:br w:type="page"/>
       </w:r>
     </w:p>
     <w:p>
       <w:pPr>
-        <w:pStyle w:val="SAGEBodyText"/>
-      </w:pPr>
-      <w:r>
-        <w:t xml:space="preserve">Click </w:t>
-      </w:r>
-      <w:r>
-        <w:rPr>
-          <w:b/>
-        </w:rPr>
-        <w:t>Finish</w:t>
-      </w:r>
-      <w:r>
-        <w:t xml:space="preserve"> to exit the wizard.</w:t>
-      </w:r>
-    </w:p>
-    <w:p>
-      <w:pPr>
-        <w:pStyle w:val="SAGEBodyText"/>
-      </w:pPr>
-      <w:r>
-        <w:t>After t</w:t>
-      </w:r>
-      <w:r>
-        <w:t xml:space="preserve">he solution that </w:t>
-      </w:r>
-      <w:r>
-        <w:t xml:space="preserve">supported </w:t>
-      </w:r>
-      <w:r>
-        <w:t xml:space="preserve">Sage 300 </w:t>
-      </w:r>
-      <w:r>
-        <w:t>202</w:t>
-      </w:r>
-      <w:r>
-        <w:t>2</w:t>
-      </w:r>
-      <w:r>
-        <w:t>.</w:t>
-      </w:r>
-      <w:r>
-        <w:t>1</w:t>
-      </w:r>
-      <w:r>
-        <w:t xml:space="preserve"> has been upgraded to support </w:t>
-      </w:r>
-      <w:r>
-        <w:t>202</w:t>
-      </w:r>
-      <w:r>
-        <w:t>2</w:t>
-      </w:r>
-      <w:r>
-        <w:t>.</w:t>
-      </w:r>
-      <w:r>
-        <w:t>2</w:t>
-      </w:r>
-      <w:r>
-        <w:t xml:space="preserve">, </w:t>
-      </w:r>
-      <w:r>
-        <w:t>you ne</w:t>
-      </w:r>
-      <w:r>
-        <w:t>ed to</w:t>
-      </w:r>
-      <w:r>
-        <w:t xml:space="preserve"> reload and r</w:t>
-      </w:r>
-      <w:r>
-        <w:t>e</w:t>
-      </w:r>
-      <w:r>
-        <w:t>compile the solution.</w:t>
-      </w:r>
-      <w:r>
-        <w:t xml:space="preserve"> </w:t>
-      </w:r>
-      <w:r>
-        <w:t>For compilation troubleshooting, see the next section.</w:t>
-      </w:r>
-    </w:p>
-    <w:p>
-      <w:pPr>
-        <w:pStyle w:val="SAGEBodyText"/>
-      </w:pPr>
-    </w:p>
-    <w:p>
-      <w:pPr>
-        <w:pStyle w:val="SAGEAdmonitionNote"/>
-        <w:ind w:left="0"/>
-      </w:pPr>
-      <w:r>
-        <w:rPr>
-          <w:b/>
-        </w:rPr>
-        <w:t>Note:</w:t>
-      </w:r>
-      <w:r>
-        <w:t xml:space="preserve"> Before running the new solution, clear the browser cache to replace cached JavaScript and CSS files.</w:t>
-      </w:r>
-    </w:p>
-    <w:p>
-      <w:pPr>
-        <w:spacing w:after="200" w:line="0" w:lineRule="auto"/>
-        <w:rPr>
-          <w:lang w:val="en-US"/>
-        </w:rPr>
-      </w:pPr>
-    </w:p>
-    <w:p>
-      <w:pPr>
-        <w:pStyle w:val="SAGEHeading1"/>
-        <w:framePr w:wrap="around"/>
-        <w:ind w:left="720" w:hanging="720"/>
-      </w:pPr>
-      <w:bookmarkStart w:id="12" w:name="_Toc88574472"/>
+        <w:pStyle w:val="SAGEHeading2"/>
+        <w:numPr>
+          <w:ilvl w:val="1"/>
+          <w:numId w:val="35"/>
+        </w:numPr>
+        <w:ind w:left="734" w:hanging="734"/>
+      </w:pPr>
+      <w:bookmarkStart w:id="12" w:name="_Toc110438239"/>
       <w:r>
         <w:lastRenderedPageBreak/>
-        <w:t>Upgrade Log</w:t>
+        <w:t xml:space="preserve">Step </w:t>
+      </w:r>
+      <w:r>
+        <w:t>5</w:t>
+      </w:r>
+      <w:r>
+        <w:t xml:space="preserve"> – </w:t>
+      </w:r>
+      <w:r>
+        <w:t>Confirmation</w:t>
       </w:r>
       <w:bookmarkEnd w:id="12"/>
     </w:p>
     <w:p>
       <w:pPr>
-        <w:pStyle w:val="SAGEHeading1Follow"/>
-        <w:framePr w:wrap="around"/>
+        <w:pStyle w:val="SAGEBodyText"/>
       </w:pPr>
     </w:p>
     <w:p>
       <w:pPr>
         <w:pStyle w:val="SAGEBodyText"/>
-      </w:pPr>
-      <w:r>
-        <w:t>Once the Upgrade Wizard has completed you have the option to ‘Show Log’ to view the upgrade log. The following is a screenshot of a typical upgrade log.</w:t>
-      </w:r>
-    </w:p>
-    <w:p>
-      <w:pPr>
-        <w:pStyle w:val="SAGEBodyText"/>
-        <w:ind w:left="1440"/>
-      </w:pPr>
-    </w:p>
-    <w:p>
-      <w:pPr>
-        <w:pStyle w:val="SAGEBodyText"/>
-        <w:ind w:left="1440" w:hanging="1440"/>
       </w:pPr>
       <w:r>
         <w:rPr>
           <w:noProof/>
         </w:rPr>
         <w:drawing>
-          <wp:inline distT="0" distB="0" distL="0" distR="0" wp14:anchorId="47DB73CB" wp14:editId="540D0E44">
-            <wp:extent cx="6044687" cy="3080761"/>
-            <wp:effectExtent l="0" t="0" r="0" b="5715"/>
-            <wp:docPr id="30" name="Picture 30"/>
+          <wp:inline distT="0" distB="0" distL="0" distR="0" wp14:anchorId="592809C3" wp14:editId="43CAF723">
+            <wp:extent cx="5853374" cy="5128255"/>
+            <wp:effectExtent l="0" t="0" r="0" b="0"/>
+            <wp:docPr id="15" name="Picture 15"/>
             <wp:cNvGraphicFramePr>
               <a:graphicFrameLocks xmlns:a="http://schemas.openxmlformats.org/drawingml/2006/main" noChangeAspect="1"/>
             </wp:cNvGraphicFramePr>
@@ -2652,7 +2733,7 @@
               <a:graphicData uri="http://schemas.openxmlformats.org/drawingml/2006/picture">
                 <pic:pic xmlns:pic="http://schemas.openxmlformats.org/drawingml/2006/picture">
                   <pic:nvPicPr>
-                    <pic:cNvPr id="30" name="Picture 30"/>
+                    <pic:cNvPr id="15" name="Picture 15"/>
                     <pic:cNvPicPr/>
                   </pic:nvPicPr>
                   <pic:blipFill>
@@ -2670,7 +2751,7 @@
                   <pic:spPr>
                     <a:xfrm>
                       <a:off x="0" y="0"/>
-                      <a:ext cx="6044687" cy="3080761"/>
+                      <a:ext cx="5853374" cy="5128255"/>
                     </a:xfrm>
                     <a:prstGeom prst="rect">
                       <a:avLst/>
@@ -2685,6 +2766,380 @@
     </w:p>
     <w:p>
       <w:pPr>
+        <w:pStyle w:val="SAGEBodyText"/>
+      </w:pPr>
+    </w:p>
+    <w:p>
+      <w:pPr>
+        <w:pStyle w:val="SAGEBodyText"/>
+      </w:pPr>
+      <w:r>
+        <w:t>The solution and projects are ready to be upgraded.</w:t>
+      </w:r>
+    </w:p>
+    <w:p>
+      <w:pPr>
+        <w:pStyle w:val="SAGEBodyText"/>
+      </w:pPr>
+      <w:r>
+        <w:t xml:space="preserve">Click </w:t>
+      </w:r>
+      <w:r>
+        <w:rPr>
+          <w:rStyle w:val="SAGETextUI"/>
+        </w:rPr>
+        <w:t>Upgrade</w:t>
+      </w:r>
+      <w:r>
+        <w:t xml:space="preserve"> to upgrade the solution and projects or </w:t>
+      </w:r>
+      <w:proofErr w:type="gramStart"/>
+      <w:r>
+        <w:rPr>
+          <w:rStyle w:val="SAGETextUI"/>
+        </w:rPr>
+        <w:t>Back</w:t>
+      </w:r>
+      <w:proofErr w:type="gramEnd"/>
+      <w:r>
+        <w:t xml:space="preserve"> to go back to the previous step.</w:t>
+      </w:r>
+    </w:p>
+    <w:p>
+      <w:pPr>
+        <w:spacing w:after="200" w:line="0" w:lineRule="auto"/>
+        <w:rPr>
+          <w:lang w:val="en-US"/>
+        </w:rPr>
+      </w:pPr>
+    </w:p>
+    <w:p>
+      <w:pPr>
+        <w:pStyle w:val="SAGEBodyText"/>
+      </w:pPr>
+    </w:p>
+    <w:p>
+      <w:pPr>
+        <w:pStyle w:val="SAGEBodyText"/>
+      </w:pPr>
+    </w:p>
+    <w:p>
+      <w:pPr>
+        <w:spacing w:after="200" w:line="0" w:lineRule="auto"/>
+        <w:rPr>
+          <w:b/>
+          <w:color w:val="2E3456"/>
+          <w:sz w:val="30"/>
+          <w:lang w:val="en-US"/>
+        </w:rPr>
+      </w:pPr>
+      <w:r>
+        <w:br w:type="page"/>
+      </w:r>
+    </w:p>
+    <w:p>
+      <w:pPr>
+        <w:pStyle w:val="SAGEHeading2"/>
+        <w:numPr>
+          <w:ilvl w:val="1"/>
+          <w:numId w:val="35"/>
+        </w:numPr>
+        <w:ind w:left="734" w:hanging="734"/>
+      </w:pPr>
+      <w:bookmarkStart w:id="13" w:name="_Toc110438240"/>
+      <w:r>
+        <w:lastRenderedPageBreak/>
+        <w:t xml:space="preserve">Step </w:t>
+      </w:r>
+      <w:r>
+        <w:t>6</w:t>
+      </w:r>
+      <w:r>
+        <w:t xml:space="preserve"> – Recompile</w:t>
+      </w:r>
+      <w:bookmarkEnd w:id="13"/>
+    </w:p>
+    <w:p>
+      <w:pPr>
+        <w:pStyle w:val="SAGEBodyText"/>
+      </w:pPr>
+    </w:p>
+    <w:p>
+      <w:pPr>
+        <w:pStyle w:val="SAGEBodyText"/>
+      </w:pPr>
+      <w:r>
+        <w:rPr>
+          <w:noProof/>
+        </w:rPr>
+        <w:drawing>
+          <wp:inline distT="0" distB="0" distL="0" distR="0" wp14:anchorId="3CE4E6C0" wp14:editId="2DA6602F">
+            <wp:extent cx="5853375" cy="5128256"/>
+            <wp:effectExtent l="0" t="0" r="0" b="0"/>
+            <wp:docPr id="18" name="Picture 18"/>
+            <wp:cNvGraphicFramePr>
+              <a:graphicFrameLocks xmlns:a="http://schemas.openxmlformats.org/drawingml/2006/main" noChangeAspect="1"/>
+            </wp:cNvGraphicFramePr>
+            <a:graphic xmlns:a="http://schemas.openxmlformats.org/drawingml/2006/main">
+              <a:graphicData uri="http://schemas.openxmlformats.org/drawingml/2006/picture">
+                <pic:pic xmlns:pic="http://schemas.openxmlformats.org/drawingml/2006/picture">
+                  <pic:nvPicPr>
+                    <pic:cNvPr id="18" name="Picture 18"/>
+                    <pic:cNvPicPr/>
+                  </pic:nvPicPr>
+                  <pic:blipFill>
+                    <a:blip r:embed="rId17">
+                      <a:extLst>
+                        <a:ext uri="{28A0092B-C50C-407E-A947-70E740481C1C}">
+                          <a14:useLocalDpi xmlns:a14="http://schemas.microsoft.com/office/drawing/2010/main" val="0"/>
+                        </a:ext>
+                      </a:extLst>
+                    </a:blip>
+                    <a:stretch>
+                      <a:fillRect/>
+                    </a:stretch>
+                  </pic:blipFill>
+                  <pic:spPr>
+                    <a:xfrm>
+                      <a:off x="0" y="0"/>
+                      <a:ext cx="5853375" cy="5128256"/>
+                    </a:xfrm>
+                    <a:prstGeom prst="rect">
+                      <a:avLst/>
+                    </a:prstGeom>
+                  </pic:spPr>
+                </pic:pic>
+              </a:graphicData>
+            </a:graphic>
+          </wp:inline>
+        </w:drawing>
+      </w:r>
+    </w:p>
+    <w:p>
+      <w:pPr>
+        <w:pStyle w:val="SAGEBodyText"/>
+      </w:pPr>
+    </w:p>
+    <w:p>
+      <w:pPr>
+        <w:pStyle w:val="SAGEBodyText"/>
+      </w:pPr>
+      <w:r>
+        <w:t xml:space="preserve">Click </w:t>
+      </w:r>
+      <w:r>
+        <w:rPr>
+          <w:b/>
+        </w:rPr>
+        <w:t>Show Log</w:t>
+      </w:r>
+      <w:r>
+        <w:t xml:space="preserve"> to display log file. </w:t>
+      </w:r>
+      <w:r>
+        <w:t>The log file displays what files have been upgraded or modified. At this point, the upgrade is now complete.</w:t>
+      </w:r>
+    </w:p>
+    <w:p>
+      <w:pPr>
+        <w:pStyle w:val="SAGEBodyText"/>
+      </w:pPr>
+      <w:r>
+        <w:t xml:space="preserve">Click </w:t>
+      </w:r>
+      <w:r>
+        <w:rPr>
+          <w:b/>
+        </w:rPr>
+        <w:t>Finish</w:t>
+      </w:r>
+      <w:r>
+        <w:t xml:space="preserve"> to exit the wizard.</w:t>
+      </w:r>
+    </w:p>
+    <w:p>
+      <w:pPr>
+        <w:pStyle w:val="SAGEBodyText"/>
+      </w:pPr>
+      <w:r>
+        <w:t>After t</w:t>
+      </w:r>
+      <w:r>
+        <w:t xml:space="preserve">he solution that </w:t>
+      </w:r>
+      <w:r>
+        <w:t xml:space="preserve">supported </w:t>
+      </w:r>
+      <w:r>
+        <w:t xml:space="preserve">Sage 300 </w:t>
+      </w:r>
+      <w:r>
+        <w:t>202</w:t>
+      </w:r>
+      <w:r>
+        <w:t>2</w:t>
+      </w:r>
+      <w:r>
+        <w:t>.</w:t>
+      </w:r>
+      <w:r>
+        <w:t>2</w:t>
+      </w:r>
+      <w:r>
+        <w:t xml:space="preserve"> has been upgraded to support </w:t>
+      </w:r>
+      <w:r>
+        <w:t>202</w:t>
+      </w:r>
+      <w:r>
+        <w:t>3</w:t>
+      </w:r>
+      <w:r>
+        <w:t>.</w:t>
+      </w:r>
+      <w:r>
+        <w:t>0</w:t>
+      </w:r>
+      <w:r>
+        <w:t xml:space="preserve">, </w:t>
+      </w:r>
+      <w:r>
+        <w:t>you ne</w:t>
+      </w:r>
+      <w:r>
+        <w:t>ed to</w:t>
+      </w:r>
+      <w:r>
+        <w:t xml:space="preserve"> reload and r</w:t>
+      </w:r>
+      <w:r>
+        <w:t>e</w:t>
+      </w:r>
+      <w:r>
+        <w:t>compile the solution.</w:t>
+      </w:r>
+      <w:r>
+        <w:t xml:space="preserve"> </w:t>
+      </w:r>
+      <w:r>
+        <w:t>For compilation troubleshooting, see the next section.</w:t>
+      </w:r>
+    </w:p>
+    <w:p>
+      <w:pPr>
+        <w:pStyle w:val="SAGEBodyText"/>
+      </w:pPr>
+    </w:p>
+    <w:p>
+      <w:pPr>
+        <w:pStyle w:val="SAGEAdmonitionNote"/>
+        <w:ind w:left="0"/>
+      </w:pPr>
+      <w:r>
+        <w:rPr>
+          <w:b/>
+        </w:rPr>
+        <w:t>Note:</w:t>
+      </w:r>
+      <w:r>
+        <w:t xml:space="preserve"> Before running the new solution, clear the browser cache to replace cached JavaScript and CSS files.</w:t>
+      </w:r>
+    </w:p>
+    <w:p>
+      <w:pPr>
+        <w:spacing w:after="200" w:line="0" w:lineRule="auto"/>
+        <w:rPr>
+          <w:lang w:val="en-US"/>
+        </w:rPr>
+      </w:pPr>
+    </w:p>
+    <w:p>
+      <w:pPr>
+        <w:pStyle w:val="SAGEHeading1"/>
+        <w:framePr w:wrap="around"/>
+        <w:ind w:left="720" w:hanging="720"/>
+      </w:pPr>
+      <w:bookmarkStart w:id="14" w:name="_Toc110438241"/>
+      <w:r>
+        <w:lastRenderedPageBreak/>
+        <w:t>Upgrade Log</w:t>
+      </w:r>
+      <w:bookmarkEnd w:id="14"/>
+    </w:p>
+    <w:p>
+      <w:pPr>
+        <w:pStyle w:val="SAGEHeading1Follow"/>
+        <w:framePr w:wrap="around"/>
+      </w:pPr>
+    </w:p>
+    <w:p>
+      <w:pPr>
+        <w:pStyle w:val="SAGEBodyText"/>
+      </w:pPr>
+      <w:r>
+        <w:t>Once the Upgrade Wizard has completed you have the option to ‘Show Log’ to view the upgrade log. The following is a screenshot of a typical upgrade log.</w:t>
+      </w:r>
+    </w:p>
+    <w:p>
+      <w:pPr>
+        <w:pStyle w:val="SAGEBodyText"/>
+        <w:ind w:left="1440"/>
+      </w:pPr>
+    </w:p>
+    <w:p>
+      <w:pPr>
+        <w:pStyle w:val="SAGEBodyText"/>
+        <w:ind w:left="1440" w:hanging="1440"/>
+      </w:pPr>
+      <w:r>
+        <w:rPr>
+          <w:noProof/>
+        </w:rPr>
+        <w:drawing>
+          <wp:inline distT="0" distB="0" distL="0" distR="0" wp14:anchorId="47DB73CB" wp14:editId="26DE9DA0">
+            <wp:extent cx="5939943" cy="3426891"/>
+            <wp:effectExtent l="0" t="0" r="3810" b="2540"/>
+            <wp:docPr id="30" name="Picture 30"/>
+            <wp:cNvGraphicFramePr>
+              <a:graphicFrameLocks xmlns:a="http://schemas.openxmlformats.org/drawingml/2006/main" noChangeAspect="1"/>
+            </wp:cNvGraphicFramePr>
+            <a:graphic xmlns:a="http://schemas.openxmlformats.org/drawingml/2006/main">
+              <a:graphicData uri="http://schemas.openxmlformats.org/drawingml/2006/picture">
+                <pic:pic xmlns:pic="http://schemas.openxmlformats.org/drawingml/2006/picture">
+                  <pic:nvPicPr>
+                    <pic:cNvPr id="30" name="Picture 30"/>
+                    <pic:cNvPicPr/>
+                  </pic:nvPicPr>
+                  <pic:blipFill>
+                    <a:blip r:embed="rId18">
+                      <a:extLst>
+                        <a:ext uri="{28A0092B-C50C-407E-A947-70E740481C1C}">
+                          <a14:useLocalDpi xmlns:a14="http://schemas.microsoft.com/office/drawing/2010/main" val="0"/>
+                        </a:ext>
+                      </a:extLst>
+                    </a:blip>
+                    <a:stretch>
+                      <a:fillRect/>
+                    </a:stretch>
+                  </pic:blipFill>
+                  <pic:spPr>
+                    <a:xfrm>
+                      <a:off x="0" y="0"/>
+                      <a:ext cx="5951839" cy="3433754"/>
+                    </a:xfrm>
+                    <a:prstGeom prst="rect">
+                      <a:avLst/>
+                    </a:prstGeom>
+                  </pic:spPr>
+                </pic:pic>
+              </a:graphicData>
+            </a:graphic>
+          </wp:inline>
+        </w:drawing>
+      </w:r>
+    </w:p>
+    <w:p>
+      <w:pPr>
         <w:spacing w:after="200" w:line="0" w:lineRule="auto"/>
         <w:rPr>
           <w:b/>
@@ -2712,12 +3167,12 @@
         <w:framePr w:wrap="around"/>
         <w:ind w:left="720" w:hanging="720"/>
       </w:pPr>
-      <w:bookmarkStart w:id="13" w:name="_Toc88574473"/>
+      <w:bookmarkStart w:id="15" w:name="_Toc110438242"/>
       <w:r>
         <w:lastRenderedPageBreak/>
         <w:t>Compilation Troubleshooting</w:t>
       </w:r>
-      <w:bookmarkEnd w:id="13"/>
+      <w:bookmarkEnd w:id="15"/>
     </w:p>
     <w:p>
       <w:pPr>
@@ -2794,12 +3249,12 @@
       </w:pPr>
     </w:p>
     <w:sectPr>
-      <w:headerReference w:type="even" r:id="rId17"/>
-      <w:headerReference w:type="default" r:id="rId18"/>
-      <w:footerReference w:type="even" r:id="rId19"/>
-      <w:footerReference w:type="default" r:id="rId20"/>
-      <w:headerReference w:type="first" r:id="rId21"/>
-      <w:footerReference w:type="first" r:id="rId22"/>
+      <w:headerReference w:type="even" r:id="rId19"/>
+      <w:headerReference w:type="default" r:id="rId20"/>
+      <w:footerReference w:type="even" r:id="rId21"/>
+      <w:footerReference w:type="default" r:id="rId22"/>
+      <w:headerReference w:type="first" r:id="rId23"/>
+      <w:footerReference w:type="first" r:id="rId24"/>
       <w:pgSz w:w="12242" w:h="15842" w:code="1"/>
       <w:pgMar w:top="709" w:right="1440" w:bottom="1701" w:left="1584" w:header="624" w:footer="397" w:gutter="0"/>
       <w:cols w:space="708"/>
@@ -3467,7 +3922,7 @@
         <v:path o:extrusionok="f" gradientshapeok="t" o:connecttype="rect"/>
         <o:lock v:ext="edit" aspectratio="t"/>
       </v:shapetype>
-      <v:shape id="_x0000_i1066" type="#_x0000_t75" style="width:20.15pt;height:20.15pt" o:bullet="t">
+      <v:shape id="_x0000_i1089" type="#_x0000_t75" style="width:20.15pt;height:20.15pt" o:bullet="t">
         <v:imagedata r:id="rId1" o:title="clip_image001"/>
       </v:shape>
     </w:pict>

</xml_diff>

<commit_message>
Updated Upgrade document with partner feedback
</commit_message>
<xml_diff>
--- a/docs/upgrades/Sage300SDK_2023UpgradeGuide.docx
+++ b/docs/upgrades/Sage300SDK_2023UpgradeGuide.docx
@@ -210,7 +210,7 @@
       <w:r>
         <w:fldChar w:fldCharType="separate"/>
       </w:r>
-      <w:hyperlink w:anchor="_Toc110438230" w:history="1">
+      <w:hyperlink w:anchor="_Toc113987068" w:history="1">
         <w:r>
           <w:rPr>
             <w:rStyle w:val="Hyperlink"/>
@@ -254,7 +254,7 @@
             <w:noProof/>
             <w:webHidden/>
           </w:rPr>
-          <w:instrText xml:space="preserve"> PAGEREF _Toc110438230 \h </w:instrText>
+          <w:instrText xml:space="preserve"> PAGEREF _Toc113987068 \h </w:instrText>
         </w:r>
         <w:r>
           <w:rPr>
@@ -293,7 +293,7 @@
           <w:lang w:eastAsia="zh-CN"/>
         </w:rPr>
       </w:pPr>
-      <w:hyperlink w:anchor="_Toc110438231" w:history="1">
+      <w:hyperlink w:anchor="_Toc113987069" w:history="1">
         <w:r>
           <w:rPr>
             <w:rStyle w:val="Hyperlink"/>
@@ -329,7 +329,7 @@
           <w:rPr>
             <w:webHidden/>
           </w:rPr>
-          <w:instrText xml:space="preserve"> PAGEREF _Toc110438231 \h </w:instrText>
+          <w:instrText xml:space="preserve"> PAGEREF _Toc113987069 \h </w:instrText>
         </w:r>
         <w:r>
           <w:rPr>
@@ -367,7 +367,7 @@
           <w:lang w:eastAsia="zh-CN"/>
         </w:rPr>
       </w:pPr>
-      <w:hyperlink w:anchor="_Toc110438232" w:history="1">
+      <w:hyperlink w:anchor="_Toc113987070" w:history="1">
         <w:r>
           <w:rPr>
             <w:rStyle w:val="Hyperlink"/>
@@ -411,7 +411,7 @@
             <w:noProof/>
             <w:webHidden/>
           </w:rPr>
-          <w:instrText xml:space="preserve"> PAGEREF _Toc110438232 \h </w:instrText>
+          <w:instrText xml:space="preserve"> PAGEREF _Toc113987070 \h </w:instrText>
         </w:r>
         <w:r>
           <w:rPr>
@@ -453,7 +453,7 @@
           <w:lang w:eastAsia="zh-CN"/>
         </w:rPr>
       </w:pPr>
-      <w:hyperlink w:anchor="_Toc110438233" w:history="1">
+      <w:hyperlink w:anchor="_Toc113987071" w:history="1">
         <w:r>
           <w:rPr>
             <w:rStyle w:val="Hyperlink"/>
@@ -497,7 +497,7 @@
             <w:noProof/>
             <w:webHidden/>
           </w:rPr>
-          <w:instrText xml:space="preserve"> PAGEREF _Toc110438233 \h </w:instrText>
+          <w:instrText xml:space="preserve"> PAGEREF _Toc113987071 \h </w:instrText>
         </w:r>
         <w:r>
           <w:rPr>
@@ -539,7 +539,7 @@
           <w:lang w:eastAsia="zh-CN"/>
         </w:rPr>
       </w:pPr>
-      <w:hyperlink w:anchor="_Toc110438234" w:history="1">
+      <w:hyperlink w:anchor="_Toc113987072" w:history="1">
         <w:r>
           <w:rPr>
             <w:rStyle w:val="Hyperlink"/>
@@ -583,7 +583,7 @@
             <w:noProof/>
             <w:webHidden/>
           </w:rPr>
-          <w:instrText xml:space="preserve"> PAGEREF _Toc110438234 \h </w:instrText>
+          <w:instrText xml:space="preserve"> PAGEREF _Toc113987072 \h </w:instrText>
         </w:r>
         <w:r>
           <w:rPr>
@@ -622,7 +622,7 @@
           <w:lang w:eastAsia="zh-CN"/>
         </w:rPr>
       </w:pPr>
-      <w:hyperlink w:anchor="_Toc110438235" w:history="1">
+      <w:hyperlink w:anchor="_Toc113987073" w:history="1">
         <w:r>
           <w:rPr>
             <w:rStyle w:val="Hyperlink"/>
@@ -658,7 +658,7 @@
           <w:rPr>
             <w:webHidden/>
           </w:rPr>
-          <w:instrText xml:space="preserve"> PAGEREF _Toc110438235 \h </w:instrText>
+          <w:instrText xml:space="preserve"> PAGEREF _Toc113987073 \h </w:instrText>
         </w:r>
         <w:r>
           <w:rPr>
@@ -693,7 +693,7 @@
           <w:lang w:eastAsia="zh-CN"/>
         </w:rPr>
       </w:pPr>
-      <w:hyperlink w:anchor="_Toc110438236" w:history="1">
+      <w:hyperlink w:anchor="_Toc113987074" w:history="1">
         <w:r>
           <w:rPr>
             <w:rStyle w:val="Hyperlink"/>
@@ -729,7 +729,7 @@
           <w:rPr>
             <w:webHidden/>
           </w:rPr>
-          <w:instrText xml:space="preserve"> PAGEREF _Toc110438236 \h </w:instrText>
+          <w:instrText xml:space="preserve"> PAGEREF _Toc113987074 \h </w:instrText>
         </w:r>
         <w:r>
           <w:rPr>
@@ -764,7 +764,7 @@
           <w:lang w:eastAsia="zh-CN"/>
         </w:rPr>
       </w:pPr>
-      <w:hyperlink w:anchor="_Toc110438237" w:history="1">
+      <w:hyperlink w:anchor="_Toc113987075" w:history="1">
         <w:r>
           <w:rPr>
             <w:rStyle w:val="Hyperlink"/>
@@ -800,7 +800,7 @@
           <w:rPr>
             <w:webHidden/>
           </w:rPr>
-          <w:instrText xml:space="preserve"> PAGEREF _Toc110438237 \h </w:instrText>
+          <w:instrText xml:space="preserve"> PAGEREF _Toc113987075 \h </w:instrText>
         </w:r>
         <w:r>
           <w:rPr>
@@ -835,7 +835,7 @@
           <w:lang w:eastAsia="zh-CN"/>
         </w:rPr>
       </w:pPr>
-      <w:hyperlink w:anchor="_Toc110438238" w:history="1">
+      <w:hyperlink w:anchor="_Toc113987076" w:history="1">
         <w:r>
           <w:rPr>
             <w:rStyle w:val="Hyperlink"/>
@@ -871,7 +871,7 @@
           <w:rPr>
             <w:webHidden/>
           </w:rPr>
-          <w:instrText xml:space="preserve"> PAGEREF _Toc110438238 \h </w:instrText>
+          <w:instrText xml:space="preserve"> PAGEREF _Toc113987076 \h </w:instrText>
         </w:r>
         <w:r>
           <w:rPr>
@@ -906,7 +906,7 @@
           <w:lang w:eastAsia="zh-CN"/>
         </w:rPr>
       </w:pPr>
-      <w:hyperlink w:anchor="_Toc110438239" w:history="1">
+      <w:hyperlink w:anchor="_Toc113987077" w:history="1">
         <w:r>
           <w:rPr>
             <w:rStyle w:val="Hyperlink"/>
@@ -942,7 +942,7 @@
           <w:rPr>
             <w:webHidden/>
           </w:rPr>
-          <w:instrText xml:space="preserve"> PAGEREF _Toc110438239 \h </w:instrText>
+          <w:instrText xml:space="preserve"> PAGEREF _Toc113987077 \h </w:instrText>
         </w:r>
         <w:r>
           <w:rPr>
@@ -977,7 +977,7 @@
           <w:lang w:eastAsia="zh-CN"/>
         </w:rPr>
       </w:pPr>
-      <w:hyperlink w:anchor="_Toc110438240" w:history="1">
+      <w:hyperlink w:anchor="_Toc113987078" w:history="1">
         <w:r>
           <w:rPr>
             <w:rStyle w:val="Hyperlink"/>
@@ -1013,7 +1013,7 @@
           <w:rPr>
             <w:webHidden/>
           </w:rPr>
-          <w:instrText xml:space="preserve"> PAGEREF _Toc110438240 \h </w:instrText>
+          <w:instrText xml:space="preserve"> PAGEREF _Toc113987078 \h </w:instrText>
         </w:r>
         <w:r>
           <w:rPr>
@@ -1051,7 +1051,7 @@
           <w:lang w:eastAsia="zh-CN"/>
         </w:rPr>
       </w:pPr>
-      <w:hyperlink w:anchor="_Toc110438241" w:history="1">
+      <w:hyperlink w:anchor="_Toc113987079" w:history="1">
         <w:r>
           <w:rPr>
             <w:rStyle w:val="Hyperlink"/>
@@ -1095,7 +1095,7 @@
             <w:noProof/>
             <w:webHidden/>
           </w:rPr>
-          <w:instrText xml:space="preserve"> PAGEREF _Toc110438241 \h </w:instrText>
+          <w:instrText xml:space="preserve"> PAGEREF _Toc113987079 \h </w:instrText>
         </w:r>
         <w:r>
           <w:rPr>
@@ -1137,13 +1137,99 @@
           <w:lang w:eastAsia="zh-CN"/>
         </w:rPr>
       </w:pPr>
-      <w:hyperlink w:anchor="_Toc110438242" w:history="1">
+      <w:hyperlink w:anchor="_Toc113987080" w:history="1">
         <w:r>
           <w:rPr>
             <w:rStyle w:val="Hyperlink"/>
             <w:noProof/>
           </w:rPr>
           <w:t>6.</w:t>
+        </w:r>
+        <w:r>
+          <w:rPr>
+            <w:rFonts w:asciiTheme="minorHAnsi" w:eastAsiaTheme="minorEastAsia" w:hAnsiTheme="minorHAnsi"/>
+            <w:b w:val="0"/>
+            <w:noProof/>
+            <w:sz w:val="22"/>
+            <w:lang w:eastAsia="zh-CN"/>
+          </w:rPr>
+          <w:tab/>
+        </w:r>
+        <w:r>
+          <w:rPr>
+            <w:rStyle w:val="Hyperlink"/>
+            <w:noProof/>
+          </w:rPr>
+          <w:t>Manual Alterations</w:t>
+        </w:r>
+        <w:r>
+          <w:rPr>
+            <w:noProof/>
+            <w:webHidden/>
+          </w:rPr>
+          <w:tab/>
+        </w:r>
+        <w:r>
+          <w:rPr>
+            <w:noProof/>
+            <w:webHidden/>
+          </w:rPr>
+          <w:fldChar w:fldCharType="begin"/>
+        </w:r>
+        <w:r>
+          <w:rPr>
+            <w:noProof/>
+            <w:webHidden/>
+          </w:rPr>
+          <w:instrText xml:space="preserve"> PAGEREF _Toc113987080 \h </w:instrText>
+        </w:r>
+        <w:r>
+          <w:rPr>
+            <w:noProof/>
+            <w:webHidden/>
+          </w:rPr>
+        </w:r>
+        <w:r>
+          <w:rPr>
+            <w:noProof/>
+            <w:webHidden/>
+          </w:rPr>
+          <w:fldChar w:fldCharType="separate"/>
+        </w:r>
+        <w:r>
+          <w:rPr>
+            <w:noProof/>
+            <w:webHidden/>
+          </w:rPr>
+          <w:t>16</w:t>
+        </w:r>
+        <w:r>
+          <w:rPr>
+            <w:noProof/>
+            <w:webHidden/>
+          </w:rPr>
+          <w:fldChar w:fldCharType="end"/>
+        </w:r>
+      </w:hyperlink>
+    </w:p>
+    <w:p>
+      <w:pPr>
+        <w:pStyle w:val="TOC1"/>
+        <w:rPr>
+          <w:rFonts w:asciiTheme="minorHAnsi" w:eastAsiaTheme="minorEastAsia" w:hAnsiTheme="minorHAnsi"/>
+          <w:b w:val="0"/>
+          <w:noProof/>
+          <w:sz w:val="22"/>
+          <w:lang w:eastAsia="zh-CN"/>
+        </w:rPr>
+      </w:pPr>
+      <w:hyperlink w:anchor="_Toc113987081" w:history="1">
+        <w:r>
+          <w:rPr>
+            <w:rStyle w:val="Hyperlink"/>
+            <w:noProof/>
+          </w:rPr>
+          <w:t>7.</w:t>
         </w:r>
         <w:r>
           <w:rPr>
@@ -1181,7 +1267,7 @@
             <w:noProof/>
             <w:webHidden/>
           </w:rPr>
-          <w:instrText xml:space="preserve"> PAGEREF _Toc110438242 \h </w:instrText>
+          <w:instrText xml:space="preserve"> PAGEREF _Toc113987081 \h </w:instrText>
         </w:r>
         <w:r>
           <w:rPr>
@@ -1201,7 +1287,7 @@
             <w:noProof/>
             <w:webHidden/>
           </w:rPr>
-          <w:t>16</w:t>
+          <w:t>19</w:t>
         </w:r>
         <w:r>
           <w:rPr>
@@ -1223,7 +1309,7 @@
         <w:fldChar w:fldCharType="end"/>
       </w:r>
       <w:bookmarkStart w:id="0" w:name="_Toc440376140"/>
-      <w:bookmarkStart w:id="1" w:name="_Toc110438230"/>
+      <w:bookmarkStart w:id="1" w:name="_Toc113987068"/>
       <w:r>
         <w:t>O</w:t>
       </w:r>
@@ -1489,7 +1575,7 @@
       <w:pPr>
         <w:pStyle w:val="SAGEHeading2"/>
       </w:pPr>
-      <w:bookmarkStart w:id="2" w:name="_Toc110438231"/>
+      <w:bookmarkStart w:id="2" w:name="_Toc113987069"/>
       <w:r>
         <w:lastRenderedPageBreak/>
         <w:t>Required Version of Sage 300</w:t>
@@ -1561,7 +1647,7 @@
         <w:framePr w:wrap="around"/>
         <w:ind w:left="720" w:hanging="720"/>
       </w:pPr>
-      <w:bookmarkStart w:id="3" w:name="_Toc110438232"/>
+      <w:bookmarkStart w:id="3" w:name="_Toc113987070"/>
       <w:r>
         <w:lastRenderedPageBreak/>
         <w:t>Install</w:t>
@@ -1738,7 +1824,7 @@
         <w:ind w:left="720" w:hanging="720"/>
       </w:pPr>
       <w:bookmarkStart w:id="4" w:name="_Toc453606102"/>
-      <w:bookmarkStart w:id="5" w:name="_Toc110438233"/>
+      <w:bookmarkStart w:id="5" w:name="_Toc113987071"/>
       <w:r>
         <w:lastRenderedPageBreak/>
         <w:t>Accessing</w:t>
@@ -1922,7 +2008,7 @@
         <w:ind w:left="720" w:hanging="720"/>
       </w:pPr>
       <w:bookmarkStart w:id="6" w:name="_Toc440882986"/>
-      <w:bookmarkStart w:id="7" w:name="_Toc110438234"/>
+      <w:bookmarkStart w:id="7" w:name="_Toc113987072"/>
       <w:r>
         <w:lastRenderedPageBreak/>
         <w:t xml:space="preserve">Using </w:t>
@@ -2113,7 +2199,7 @@
         </w:numPr>
         <w:ind w:left="720" w:hanging="720"/>
       </w:pPr>
-      <w:bookmarkStart w:id="8" w:name="_Toc110438235"/>
+      <w:bookmarkStart w:id="8" w:name="_Toc113987073"/>
       <w:r>
         <w:lastRenderedPageBreak/>
         <w:t>Step 1 – Synchronize Kendo Files</w:t>
@@ -2258,7 +2344,7 @@
         </w:numPr>
         <w:ind w:left="734" w:hanging="734"/>
       </w:pPr>
-      <w:bookmarkStart w:id="9" w:name="_Toc110438236"/>
+      <w:bookmarkStart w:id="9" w:name="_Toc113987074"/>
       <w:r>
         <w:lastRenderedPageBreak/>
         <w:t xml:space="preserve">Step </w:t>
@@ -2428,7 +2514,7 @@
       <w:pPr>
         <w:pStyle w:val="SAGEHeading2"/>
       </w:pPr>
-      <w:bookmarkStart w:id="10" w:name="_Toc110438237"/>
+      <w:bookmarkStart w:id="10" w:name="_Toc113987075"/>
       <w:r>
         <w:lastRenderedPageBreak/>
         <w:t xml:space="preserve">Step 3 </w:t>
@@ -2540,7 +2626,7 @@
       <w:pPr>
         <w:pStyle w:val="SAGEHeading2"/>
       </w:pPr>
-      <w:bookmarkStart w:id="11" w:name="_Toc110438238"/>
+      <w:bookmarkStart w:id="11" w:name="_Toc113987076"/>
       <w:r>
         <w:lastRenderedPageBreak/>
         <w:t xml:space="preserve">Step 4 </w:t>
@@ -2684,7 +2770,7 @@
         </w:numPr>
         <w:ind w:left="734" w:hanging="734"/>
       </w:pPr>
-      <w:bookmarkStart w:id="12" w:name="_Toc110438239"/>
+      <w:bookmarkStart w:id="12" w:name="_Toc113987077"/>
       <w:r>
         <w:lastRenderedPageBreak/>
         <w:t xml:space="preserve">Step </w:t>
@@ -2836,7 +2922,7 @@
         </w:numPr>
         <w:ind w:left="734" w:hanging="734"/>
       </w:pPr>
-      <w:bookmarkStart w:id="13" w:name="_Toc110438240"/>
+      <w:bookmarkStart w:id="13" w:name="_Toc113987078"/>
       <w:r>
         <w:lastRenderedPageBreak/>
         <w:t xml:space="preserve">Step </w:t>
@@ -3049,7 +3135,7 @@
         <w:framePr w:wrap="around"/>
         <w:ind w:left="720" w:hanging="720"/>
       </w:pPr>
-      <w:bookmarkStart w:id="14" w:name="_Toc110438241"/>
+      <w:bookmarkStart w:id="14" w:name="_Toc113987079"/>
       <w:r>
         <w:lastRenderedPageBreak/>
         <w:t>Upgrade Log</w:t>
@@ -3132,6 +3218,537 @@
       <w:pPr>
         <w:spacing w:after="200" w:line="0" w:lineRule="auto"/>
         <w:rPr>
+          <w:lang w:val="en-US"/>
+        </w:rPr>
+      </w:pPr>
+      <w:r>
+        <w:br w:type="page"/>
+      </w:r>
+    </w:p>
+    <w:p>
+      <w:pPr>
+        <w:pStyle w:val="SAGEHeading1"/>
+        <w:framePr w:wrap="around"/>
+        <w:ind w:left="450" w:hanging="450"/>
+      </w:pPr>
+      <w:bookmarkStart w:id="15" w:name="_Toc113987080"/>
+      <w:r>
+        <w:lastRenderedPageBreak/>
+        <w:t>Manual Alterations</w:t>
+      </w:r>
+      <w:bookmarkEnd w:id="15"/>
+    </w:p>
+    <w:p>
+      <w:pPr>
+        <w:pStyle w:val="SAGEHeading1Follow"/>
+        <w:framePr w:wrap="around"/>
+      </w:pPr>
+    </w:p>
+    <w:p>
+      <w:pPr>
+        <w:pStyle w:val="SAGEBodyText"/>
+      </w:pPr>
+      <w:r>
+        <w:t>Once you</w:t>
+      </w:r>
+      <w:r>
+        <w:t xml:space="preserve"> have</w:t>
+      </w:r>
+      <w:r>
+        <w:t xml:space="preserve"> completed the automated upgrade steps some further steps may be necessary </w:t>
+      </w:r>
+      <w:r>
+        <w:t>for you to compile and run your application correctly. This section will outline these steps in greater detail.</w:t>
+      </w:r>
+    </w:p>
+    <w:p>
+      <w:pPr>
+        <w:pStyle w:val="SAGEBodyText"/>
+        <w:numPr>
+          <w:ilvl w:val="3"/>
+          <w:numId w:val="17"/>
+        </w:numPr>
+        <w:ind w:left="360"/>
+        <w:rPr>
+          <w:b/>
+          <w:bCs/>
+        </w:rPr>
+      </w:pPr>
+      <w:r>
+        <w:rPr>
+          <w:b/>
+          <w:bCs/>
+        </w:rPr>
+        <w:t xml:space="preserve">Removal of deprecated ViewModel attribute. </w:t>
+      </w:r>
+    </w:p>
+    <w:p>
+      <w:pPr>
+        <w:pStyle w:val="SAGEBodyText"/>
+        <w:ind w:left="360"/>
+      </w:pPr>
+      <w:r>
+        <w:t xml:space="preserve">For the 2023.0 release Sage has deprecated the </w:t>
+      </w:r>
+      <w:r>
+        <w:rPr>
+          <w:b/>
+          <w:bCs/>
+        </w:rPr>
+        <w:t>ViewModel</w:t>
+      </w:r>
+      <w:r>
+        <w:t xml:space="preserve"> attribute. Inspect the various classes in your Models project and remove the </w:t>
+      </w:r>
+      <w:r>
+        <w:rPr>
+          <w:b/>
+          <w:bCs/>
+        </w:rPr>
+        <w:t>ViewModel</w:t>
+      </w:r>
+      <w:r>
+        <w:t xml:space="preserve"> attribute if found. The following is an example of this attribute being used:</w:t>
+      </w:r>
+    </w:p>
+    <w:p>
+      <w:pPr>
+        <w:pStyle w:val="SAGEBodyText"/>
+        <w:ind w:left="360"/>
+        <w:rPr>
+          <w14:textOutline w14:w="9525" w14:cap="rnd" w14:cmpd="sng" w14:algn="ctr">
+            <w14:solidFill>
+              <w14:schemeClr w14:val="tx1"/>
+            </w14:solidFill>
+            <w14:prstDash w14:val="solid"/>
+            <w14:bevel/>
+          </w14:textOutline>
+        </w:rPr>
+      </w:pPr>
+      <w:r>
+        <w:rPr>
+          <w:noProof/>
+        </w:rPr>
+        <w:drawing>
+          <wp:inline distT="0" distB="0" distL="0" distR="0" wp14:anchorId="09001A1B" wp14:editId="002E6EEE">
+            <wp:extent cx="3674429" cy="2508083"/>
+            <wp:effectExtent l="19050" t="19050" r="21590" b="26035"/>
+            <wp:docPr id="2" name="Picture 2" descr="Graphical user interface, text, application&#10;&#10;Description automatically generated"/>
+            <wp:cNvGraphicFramePr>
+              <a:graphicFrameLocks xmlns:a="http://schemas.openxmlformats.org/drawingml/2006/main" noChangeAspect="1"/>
+            </wp:cNvGraphicFramePr>
+            <a:graphic xmlns:a="http://schemas.openxmlformats.org/drawingml/2006/main">
+              <a:graphicData uri="http://schemas.openxmlformats.org/drawingml/2006/picture">
+                <pic:pic xmlns:pic="http://schemas.openxmlformats.org/drawingml/2006/picture">
+                  <pic:nvPicPr>
+                    <pic:cNvPr id="2" name="Picture 2" descr="Graphical user interface, text, application&#10;&#10;Description automatically generated"/>
+                    <pic:cNvPicPr/>
+                  </pic:nvPicPr>
+                  <pic:blipFill>
+                    <a:blip r:embed="rId19"/>
+                    <a:stretch>
+                      <a:fillRect/>
+                    </a:stretch>
+                  </pic:blipFill>
+                  <pic:spPr>
+                    <a:xfrm>
+                      <a:off x="0" y="0"/>
+                      <a:ext cx="3687514" cy="2517015"/>
+                    </a:xfrm>
+                    <a:prstGeom prst="rect">
+                      <a:avLst/>
+                    </a:prstGeom>
+                    <a:ln w="3175">
+                      <a:solidFill>
+                        <a:schemeClr val="tx1"/>
+                      </a:solidFill>
+                    </a:ln>
+                  </pic:spPr>
+                </pic:pic>
+              </a:graphicData>
+            </a:graphic>
+          </wp:inline>
+        </w:drawing>
+      </w:r>
+    </w:p>
+    <w:p>
+      <w:pPr>
+        <w:pStyle w:val="SAGEBodyText"/>
+        <w:ind w:left="360"/>
+        <w:rPr>
+          <w14:textOutline w14:w="9525" w14:cap="rnd" w14:cmpd="sng" w14:algn="ctr">
+            <w14:solidFill>
+              <w14:schemeClr w14:val="tx1"/>
+            </w14:solidFill>
+            <w14:prstDash w14:val="solid"/>
+            <w14:bevel/>
+          </w14:textOutline>
+        </w:rPr>
+      </w:pPr>
+    </w:p>
+    <w:p>
+      <w:pPr>
+        <w:pStyle w:val="SAGEAdmonitionWarning"/>
+      </w:pPr>
+      <w:r>
+        <w:t xml:space="preserve">The presence of the ViewModel attribute varies based upon which version of the Web SDK that created the model. </w:t>
+      </w:r>
+    </w:p>
+    <w:p>
+      <w:pPr>
+        <w:pStyle w:val="SAGEBodyText"/>
+        <w:ind w:left="360"/>
+      </w:pPr>
+    </w:p>
+    <w:p>
+      <w:pPr>
+        <w:spacing w:after="200" w:line="0" w:lineRule="auto"/>
+        <w:rPr>
+          <w:b/>
+          <w:bCs/>
+          <w:lang w:val="en-US"/>
+        </w:rPr>
+      </w:pPr>
+      <w:r>
+        <w:rPr>
+          <w:b/>
+          <w:bCs/>
+        </w:rPr>
+        <w:br w:type="page"/>
+      </w:r>
+    </w:p>
+    <w:p>
+      <w:pPr>
+        <w:pStyle w:val="SAGEBodyText"/>
+        <w:numPr>
+          <w:ilvl w:val="3"/>
+          <w:numId w:val="17"/>
+        </w:numPr>
+        <w:ind w:left="360"/>
+        <w:rPr>
+          <w:b/>
+          <w:bCs/>
+        </w:rPr>
+      </w:pPr>
+      <w:r>
+        <w:rPr>
+          <w:b/>
+          <w:bCs/>
+        </w:rPr>
+        <w:lastRenderedPageBreak/>
+        <w:t>IsOnPremise property is no longer part of the ConfigurationHelper object</w:t>
+      </w:r>
+      <w:r>
+        <w:rPr>
+          <w:b/>
+          <w:bCs/>
+        </w:rPr>
+        <w:t xml:space="preserve">. </w:t>
+      </w:r>
+    </w:p>
+    <w:p>
+      <w:pPr>
+        <w:pStyle w:val="SAGEBodyText"/>
+        <w:ind w:left="360"/>
+      </w:pPr>
+      <w:r>
+        <w:t>For the 2023.0 release</w:t>
+      </w:r>
+      <w:r>
+        <w:t>,</w:t>
+      </w:r>
+      <w:r>
+        <w:t xml:space="preserve"> Sage has removed the </w:t>
+      </w:r>
+      <w:r>
+        <w:rPr>
+          <w:b/>
+          <w:bCs/>
+        </w:rPr>
+        <w:t>IsOnPremise</w:t>
+      </w:r>
+      <w:r>
+        <w:t xml:space="preserve"> value from the web.config and subsequently </w:t>
+      </w:r>
+      <w:r>
+        <w:t>this property is</w:t>
+      </w:r>
+      <w:r>
+        <w:t xml:space="preserve"> no longer available in the ConfigurationHelper object. The following is an example of this property being used in code</w:t>
+      </w:r>
+      <w:r>
+        <w:t>:</w:t>
+      </w:r>
+    </w:p>
+    <w:p>
+      <w:pPr>
+        <w:pStyle w:val="SAGEBodyText"/>
+        <w:ind w:left="360"/>
+        <w:rPr>
+          <w14:textOutline w14:w="9525" w14:cap="rnd" w14:cmpd="sng" w14:algn="ctr">
+            <w14:solidFill>
+              <w14:schemeClr w14:val="tx1"/>
+            </w14:solidFill>
+            <w14:prstDash w14:val="solid"/>
+            <w14:bevel/>
+          </w14:textOutline>
+        </w:rPr>
+      </w:pPr>
+      <w:r>
+        <w:rPr>
+          <w:noProof/>
+          <w14:textOutline w14:w="9525" w14:cap="rnd" w14:cmpd="sng" w14:algn="ctr">
+            <w14:solidFill>
+              <w14:schemeClr w14:val="tx1"/>
+            </w14:solidFill>
+            <w14:prstDash w14:val="solid"/>
+            <w14:bevel/>
+          </w14:textOutline>
+        </w:rPr>
+        <w:drawing>
+          <wp:inline distT="0" distB="0" distL="0" distR="0" wp14:anchorId="2FDDC665" wp14:editId="192B407E">
+            <wp:extent cx="5343711" cy="1408853"/>
+            <wp:effectExtent l="0" t="0" r="0" b="1270"/>
+            <wp:docPr id="7" name="Picture 7"/>
+            <wp:cNvGraphicFramePr>
+              <a:graphicFrameLocks xmlns:a="http://schemas.openxmlformats.org/drawingml/2006/main" noChangeAspect="1"/>
+            </wp:cNvGraphicFramePr>
+            <a:graphic xmlns:a="http://schemas.openxmlformats.org/drawingml/2006/main">
+              <a:graphicData uri="http://schemas.openxmlformats.org/drawingml/2006/picture">
+                <pic:pic xmlns:pic="http://schemas.openxmlformats.org/drawingml/2006/picture">
+                  <pic:nvPicPr>
+                    <pic:cNvPr id="0" name="Picture 2"/>
+                    <pic:cNvPicPr>
+                      <a:picLocks noChangeAspect="1" noChangeArrowheads="1"/>
+                    </pic:cNvPicPr>
+                  </pic:nvPicPr>
+                  <pic:blipFill>
+                    <a:blip r:embed="rId20">
+                      <a:extLst>
+                        <a:ext uri="{28A0092B-C50C-407E-A947-70E740481C1C}">
+                          <a14:useLocalDpi xmlns:a14="http://schemas.microsoft.com/office/drawing/2010/main" val="0"/>
+                        </a:ext>
+                      </a:extLst>
+                    </a:blip>
+                    <a:srcRect/>
+                    <a:stretch>
+                      <a:fillRect/>
+                    </a:stretch>
+                  </pic:blipFill>
+                  <pic:spPr bwMode="auto">
+                    <a:xfrm>
+                      <a:off x="0" y="0"/>
+                      <a:ext cx="5373123" cy="1416607"/>
+                    </a:xfrm>
+                    <a:prstGeom prst="rect">
+                      <a:avLst/>
+                    </a:prstGeom>
+                    <a:noFill/>
+                    <a:ln>
+                      <a:noFill/>
+                    </a:ln>
+                  </pic:spPr>
+                </pic:pic>
+              </a:graphicData>
+            </a:graphic>
+          </wp:inline>
+        </w:drawing>
+      </w:r>
+    </w:p>
+    <w:p>
+      <w:pPr>
+        <w:pStyle w:val="SAGEBodyText"/>
+        <w:ind w:left="360"/>
+      </w:pPr>
+      <w:r>
+        <w:t>Please</w:t>
+      </w:r>
+      <w:r>
+        <w:t xml:space="preserve"> remove references to the </w:t>
+      </w:r>
+      <w:r>
+        <w:rPr>
+          <w:b/>
+          <w:bCs/>
+        </w:rPr>
+        <w:t>ConfigurationHelper.IsOnPremise</w:t>
+      </w:r>
+      <w:r>
+        <w:t xml:space="preserve"> property and directly implement the </w:t>
+      </w:r>
+      <w:r>
+        <w:rPr>
+          <w:b/>
+          <w:bCs/>
+          <w:i/>
+          <w:iCs/>
+        </w:rPr>
+        <w:t>true</w:t>
+      </w:r>
+      <w:r>
+        <w:t xml:space="preserve"> logic of the condition since it will always be on-premises.</w:t>
+      </w:r>
+    </w:p>
+    <w:p>
+      <w:pPr>
+        <w:spacing w:after="200" w:line="0" w:lineRule="auto"/>
+        <w:rPr>
+          <w:b/>
+          <w:bCs/>
+          <w:lang w:val="en-US"/>
+        </w:rPr>
+      </w:pPr>
+      <w:r>
+        <w:rPr>
+          <w:b/>
+          <w:bCs/>
+        </w:rPr>
+        <w:br w:type="page"/>
+      </w:r>
+    </w:p>
+    <w:p>
+      <w:pPr>
+        <w:pStyle w:val="SAGENumberedList"/>
+        <w:ind w:left="360"/>
+        <w:rPr>
+          <w:b/>
+          <w:bCs/>
+        </w:rPr>
+      </w:pPr>
+      <w:r>
+        <w:rPr>
+          <w:b/>
+          <w:bCs/>
+        </w:rPr>
+        <w:lastRenderedPageBreak/>
+        <w:t>GetBlobContainer is no longer a part of CommonService.</w:t>
+      </w:r>
+    </w:p>
+    <w:p>
+      <w:pPr>
+        <w:pStyle w:val="SAGEBodyText"/>
+        <w:ind w:left="360"/>
+      </w:pPr>
+      <w:r>
+        <w:t>For the 2023.0 release, Sage has removed this method. This was done as part of the removal of Azure functionality. The following is an example of this being used in code:</w:t>
+      </w:r>
+    </w:p>
+    <w:p>
+      <w:pPr>
+        <w:pStyle w:val="SAGEBodyText"/>
+      </w:pPr>
+      <w:r>
+        <w:rPr>
+          <w:noProof/>
+        </w:rPr>
+        <w:drawing>
+          <wp:inline distT="0" distB="0" distL="0" distR="0" wp14:anchorId="0D06954B" wp14:editId="305F495D">
+            <wp:extent cx="5371679" cy="2404533"/>
+            <wp:effectExtent l="0" t="0" r="635" b="0"/>
+            <wp:docPr id="8" name="Picture 8"/>
+            <wp:cNvGraphicFramePr>
+              <a:graphicFrameLocks xmlns:a="http://schemas.openxmlformats.org/drawingml/2006/main" noChangeAspect="1"/>
+            </wp:cNvGraphicFramePr>
+            <a:graphic xmlns:a="http://schemas.openxmlformats.org/drawingml/2006/main">
+              <a:graphicData uri="http://schemas.openxmlformats.org/drawingml/2006/picture">
+                <pic:pic xmlns:pic="http://schemas.openxmlformats.org/drawingml/2006/picture">
+                  <pic:nvPicPr>
+                    <pic:cNvPr id="0" name="Picture 3"/>
+                    <pic:cNvPicPr>
+                      <a:picLocks noChangeAspect="1" noChangeArrowheads="1"/>
+                    </pic:cNvPicPr>
+                  </pic:nvPicPr>
+                  <pic:blipFill>
+                    <a:blip r:embed="rId21">
+                      <a:extLst>
+                        <a:ext uri="{28A0092B-C50C-407E-A947-70E740481C1C}">
+                          <a14:useLocalDpi xmlns:a14="http://schemas.microsoft.com/office/drawing/2010/main" val="0"/>
+                        </a:ext>
+                      </a:extLst>
+                    </a:blip>
+                    <a:srcRect/>
+                    <a:stretch>
+                      <a:fillRect/>
+                    </a:stretch>
+                  </pic:blipFill>
+                  <pic:spPr bwMode="auto">
+                    <a:xfrm>
+                      <a:off x="0" y="0"/>
+                      <a:ext cx="5391759" cy="2413522"/>
+                    </a:xfrm>
+                    <a:prstGeom prst="rect">
+                      <a:avLst/>
+                    </a:prstGeom>
+                    <a:noFill/>
+                    <a:ln>
+                      <a:noFill/>
+                    </a:ln>
+                  </pic:spPr>
+                </pic:pic>
+              </a:graphicData>
+            </a:graphic>
+          </wp:inline>
+        </w:drawing>
+      </w:r>
+    </w:p>
+    <w:p>
+      <w:pPr>
+        <w:pStyle w:val="SAGEBodyText"/>
+        <w:ind w:left="360"/>
+      </w:pPr>
+      <w:r>
+        <w:t xml:space="preserve">Please remove </w:t>
+      </w:r>
+      <w:r>
+        <w:t>the private variable and BlobContainer property</w:t>
+      </w:r>
+      <w:r>
+        <w:t>.</w:t>
+      </w:r>
+    </w:p>
+    <w:p>
+      <w:pPr>
+        <w:pStyle w:val="SAGEBodyText"/>
+      </w:pPr>
+    </w:p>
+    <w:p>
+      <w:pPr>
+        <w:pStyle w:val="SAGEAdmonitionWarning"/>
+      </w:pPr>
+      <w:r>
+        <w:t xml:space="preserve">The presence of the </w:t>
+      </w:r>
+      <w:r>
+        <w:t>BlobContainer</w:t>
+      </w:r>
+      <w:r>
+        <w:t xml:space="preserve"> </w:t>
+      </w:r>
+      <w:r>
+        <w:t xml:space="preserve">property in a controller </w:t>
+      </w:r>
+      <w:r>
+        <w:t xml:space="preserve">varies based upon which version of the Web SDK that created the </w:t>
+      </w:r>
+      <w:r>
+        <w:t>code file.</w:t>
+      </w:r>
+    </w:p>
+    <w:p>
+      <w:pPr>
+        <w:pStyle w:val="SAGEBodyText"/>
+      </w:pPr>
+    </w:p>
+    <w:p>
+      <w:pPr>
+        <w:pStyle w:val="SAGEBodyText"/>
+        <w:ind w:left="360"/>
+      </w:pPr>
+    </w:p>
+    <w:p>
+      <w:pPr>
+        <w:spacing w:after="200" w:line="0" w:lineRule="auto"/>
+        <w:rPr>
           <w:b/>
         </w:rPr>
       </w:pPr>
@@ -3157,12 +3774,12 @@
         <w:framePr w:wrap="around"/>
         <w:ind w:left="720" w:hanging="720"/>
       </w:pPr>
-      <w:bookmarkStart w:id="15" w:name="_Toc110438242"/>
+      <w:bookmarkStart w:id="16" w:name="_Toc113987081"/>
       <w:r>
         <w:lastRenderedPageBreak/>
         <w:t>Compilation Troubleshooting</w:t>
       </w:r>
-      <w:bookmarkEnd w:id="15"/>
+      <w:bookmarkEnd w:id="16"/>
     </w:p>
     <w:p>
       <w:pPr>
@@ -3239,12 +3856,12 @@
       </w:pPr>
     </w:p>
     <w:sectPr>
-      <w:headerReference w:type="even" r:id="rId19"/>
-      <w:headerReference w:type="default" r:id="rId20"/>
-      <w:footerReference w:type="even" r:id="rId21"/>
-      <w:footerReference w:type="default" r:id="rId22"/>
-      <w:headerReference w:type="first" r:id="rId23"/>
-      <w:footerReference w:type="first" r:id="rId24"/>
+      <w:headerReference w:type="even" r:id="rId22"/>
+      <w:headerReference w:type="default" r:id="rId23"/>
+      <w:footerReference w:type="even" r:id="rId24"/>
+      <w:footerReference w:type="default" r:id="rId25"/>
+      <w:headerReference w:type="first" r:id="rId26"/>
+      <w:footerReference w:type="first" r:id="rId27"/>
       <w:pgSz w:w="12242" w:h="15842" w:code="1"/>
       <w:pgMar w:top="709" w:right="1440" w:bottom="1701" w:left="1584" w:header="624" w:footer="397" w:gutter="0"/>
       <w:cols w:space="708"/>
@@ -3912,7 +4529,7 @@
         <v:path o:extrusionok="f" gradientshapeok="t" o:connecttype="rect"/>
         <o:lock v:ext="edit" aspectratio="t"/>
       </v:shapetype>
-      <v:shape id="_x0000_i1075" type="#_x0000_t75" style="width:20pt;height:20pt" o:bullet="t">
+      <v:shape id="_x0000_i1048" type="#_x0000_t75" style="width:20.25pt;height:20.25pt" o:bullet="t">
         <v:imagedata r:id="rId1" o:title="clip_image001"/>
       </v:shape>
     </w:pict>
@@ -7420,7 +8037,7 @@
   <w:docDefaults>
     <w:rPrDefault>
       <w:rPr>
-        <w:rFonts w:asciiTheme="minorHAnsi" w:eastAsia="宋体" w:hAnsiTheme="minorHAnsi" w:cstheme="minorBidi"/>
+        <w:rFonts w:asciiTheme="minorHAnsi" w:eastAsia="SimSun" w:hAnsiTheme="minorHAnsi" w:cstheme="minorBidi"/>
         <w:sz w:val="22"/>
         <w:szCs w:val="22"/>
         <w:lang w:val="en-GB" w:eastAsia="en-US" w:bidi="ar-SA"/>

</xml_diff>

<commit_message>
Added section 6.4 - ConfigurationHelper.GetConfigValue() calls have changed.
</commit_message>
<xml_diff>
--- a/docs/upgrades/Sage300SDK_2023UpgradeGuide.docx
+++ b/docs/upgrades/Sage300SDK_2023UpgradeGuide.docx
@@ -210,7 +210,7 @@
       <w:r>
         <w:fldChar w:fldCharType="separate"/>
       </w:r>
-      <w:hyperlink w:anchor="_Toc113987068" w:history="1">
+      <w:hyperlink w:anchor="_Toc114133163" w:history="1">
         <w:r>
           <w:rPr>
             <w:rStyle w:val="Hyperlink"/>
@@ -254,7 +254,7 @@
             <w:noProof/>
             <w:webHidden/>
           </w:rPr>
-          <w:instrText xml:space="preserve"> PAGEREF _Toc113987068 \h </w:instrText>
+          <w:instrText xml:space="preserve"> PAGEREF _Toc114133163 \h </w:instrText>
         </w:r>
         <w:r>
           <w:rPr>
@@ -293,7 +293,7 @@
           <w:lang w:eastAsia="zh-CN"/>
         </w:rPr>
       </w:pPr>
-      <w:hyperlink w:anchor="_Toc113987069" w:history="1">
+      <w:hyperlink w:anchor="_Toc114133164" w:history="1">
         <w:r>
           <w:rPr>
             <w:rStyle w:val="Hyperlink"/>
@@ -329,7 +329,7 @@
           <w:rPr>
             <w:webHidden/>
           </w:rPr>
-          <w:instrText xml:space="preserve"> PAGEREF _Toc113987069 \h </w:instrText>
+          <w:instrText xml:space="preserve"> PAGEREF _Toc114133164 \h </w:instrText>
         </w:r>
         <w:r>
           <w:rPr>
@@ -367,7 +367,7 @@
           <w:lang w:eastAsia="zh-CN"/>
         </w:rPr>
       </w:pPr>
-      <w:hyperlink w:anchor="_Toc113987070" w:history="1">
+      <w:hyperlink w:anchor="_Toc114133165" w:history="1">
         <w:r>
           <w:rPr>
             <w:rStyle w:val="Hyperlink"/>
@@ -411,7 +411,7 @@
             <w:noProof/>
             <w:webHidden/>
           </w:rPr>
-          <w:instrText xml:space="preserve"> PAGEREF _Toc113987070 \h </w:instrText>
+          <w:instrText xml:space="preserve"> PAGEREF _Toc114133165 \h </w:instrText>
         </w:r>
         <w:r>
           <w:rPr>
@@ -453,7 +453,7 @@
           <w:lang w:eastAsia="zh-CN"/>
         </w:rPr>
       </w:pPr>
-      <w:hyperlink w:anchor="_Toc113987071" w:history="1">
+      <w:hyperlink w:anchor="_Toc114133166" w:history="1">
         <w:r>
           <w:rPr>
             <w:rStyle w:val="Hyperlink"/>
@@ -497,7 +497,7 @@
             <w:noProof/>
             <w:webHidden/>
           </w:rPr>
-          <w:instrText xml:space="preserve"> PAGEREF _Toc113987071 \h </w:instrText>
+          <w:instrText xml:space="preserve"> PAGEREF _Toc114133166 \h </w:instrText>
         </w:r>
         <w:r>
           <w:rPr>
@@ -539,7 +539,7 @@
           <w:lang w:eastAsia="zh-CN"/>
         </w:rPr>
       </w:pPr>
-      <w:hyperlink w:anchor="_Toc113987072" w:history="1">
+      <w:hyperlink w:anchor="_Toc114133167" w:history="1">
         <w:r>
           <w:rPr>
             <w:rStyle w:val="Hyperlink"/>
@@ -583,7 +583,7 @@
             <w:noProof/>
             <w:webHidden/>
           </w:rPr>
-          <w:instrText xml:space="preserve"> PAGEREF _Toc113987072 \h </w:instrText>
+          <w:instrText xml:space="preserve"> PAGEREF _Toc114133167 \h </w:instrText>
         </w:r>
         <w:r>
           <w:rPr>
@@ -622,7 +622,7 @@
           <w:lang w:eastAsia="zh-CN"/>
         </w:rPr>
       </w:pPr>
-      <w:hyperlink w:anchor="_Toc113987073" w:history="1">
+      <w:hyperlink w:anchor="_Toc114133168" w:history="1">
         <w:r>
           <w:rPr>
             <w:rStyle w:val="Hyperlink"/>
@@ -658,7 +658,7 @@
           <w:rPr>
             <w:webHidden/>
           </w:rPr>
-          <w:instrText xml:space="preserve"> PAGEREF _Toc113987073 \h </w:instrText>
+          <w:instrText xml:space="preserve"> PAGEREF _Toc114133168 \h </w:instrText>
         </w:r>
         <w:r>
           <w:rPr>
@@ -693,7 +693,7 @@
           <w:lang w:eastAsia="zh-CN"/>
         </w:rPr>
       </w:pPr>
-      <w:hyperlink w:anchor="_Toc113987074" w:history="1">
+      <w:hyperlink w:anchor="_Toc114133169" w:history="1">
         <w:r>
           <w:rPr>
             <w:rStyle w:val="Hyperlink"/>
@@ -729,7 +729,7 @@
           <w:rPr>
             <w:webHidden/>
           </w:rPr>
-          <w:instrText xml:space="preserve"> PAGEREF _Toc113987074 \h </w:instrText>
+          <w:instrText xml:space="preserve"> PAGEREF _Toc114133169 \h </w:instrText>
         </w:r>
         <w:r>
           <w:rPr>
@@ -764,7 +764,7 @@
           <w:lang w:eastAsia="zh-CN"/>
         </w:rPr>
       </w:pPr>
-      <w:hyperlink w:anchor="_Toc113987075" w:history="1">
+      <w:hyperlink w:anchor="_Toc114133170" w:history="1">
         <w:r>
           <w:rPr>
             <w:rStyle w:val="Hyperlink"/>
@@ -800,7 +800,7 @@
           <w:rPr>
             <w:webHidden/>
           </w:rPr>
-          <w:instrText xml:space="preserve"> PAGEREF _Toc113987075 \h </w:instrText>
+          <w:instrText xml:space="preserve"> PAGEREF _Toc114133170 \h </w:instrText>
         </w:r>
         <w:r>
           <w:rPr>
@@ -835,7 +835,7 @@
           <w:lang w:eastAsia="zh-CN"/>
         </w:rPr>
       </w:pPr>
-      <w:hyperlink w:anchor="_Toc113987076" w:history="1">
+      <w:hyperlink w:anchor="_Toc114133171" w:history="1">
         <w:r>
           <w:rPr>
             <w:rStyle w:val="Hyperlink"/>
@@ -871,7 +871,7 @@
           <w:rPr>
             <w:webHidden/>
           </w:rPr>
-          <w:instrText xml:space="preserve"> PAGEREF _Toc113987076 \h </w:instrText>
+          <w:instrText xml:space="preserve"> PAGEREF _Toc114133171 \h </w:instrText>
         </w:r>
         <w:r>
           <w:rPr>
@@ -906,7 +906,7 @@
           <w:lang w:eastAsia="zh-CN"/>
         </w:rPr>
       </w:pPr>
-      <w:hyperlink w:anchor="_Toc113987077" w:history="1">
+      <w:hyperlink w:anchor="_Toc114133172" w:history="1">
         <w:r>
           <w:rPr>
             <w:rStyle w:val="Hyperlink"/>
@@ -942,7 +942,7 @@
           <w:rPr>
             <w:webHidden/>
           </w:rPr>
-          <w:instrText xml:space="preserve"> PAGEREF _Toc113987077 \h </w:instrText>
+          <w:instrText xml:space="preserve"> PAGEREF _Toc114133172 \h </w:instrText>
         </w:r>
         <w:r>
           <w:rPr>
@@ -977,7 +977,7 @@
           <w:lang w:eastAsia="zh-CN"/>
         </w:rPr>
       </w:pPr>
-      <w:hyperlink w:anchor="_Toc113987078" w:history="1">
+      <w:hyperlink w:anchor="_Toc114133173" w:history="1">
         <w:r>
           <w:rPr>
             <w:rStyle w:val="Hyperlink"/>
@@ -1013,7 +1013,7 @@
           <w:rPr>
             <w:webHidden/>
           </w:rPr>
-          <w:instrText xml:space="preserve"> PAGEREF _Toc113987078 \h </w:instrText>
+          <w:instrText xml:space="preserve"> PAGEREF _Toc114133173 \h </w:instrText>
         </w:r>
         <w:r>
           <w:rPr>
@@ -1051,7 +1051,7 @@
           <w:lang w:eastAsia="zh-CN"/>
         </w:rPr>
       </w:pPr>
-      <w:hyperlink w:anchor="_Toc113987079" w:history="1">
+      <w:hyperlink w:anchor="_Toc114133174" w:history="1">
         <w:r>
           <w:rPr>
             <w:rStyle w:val="Hyperlink"/>
@@ -1095,7 +1095,7 @@
             <w:noProof/>
             <w:webHidden/>
           </w:rPr>
-          <w:instrText xml:space="preserve"> PAGEREF _Toc113987079 \h </w:instrText>
+          <w:instrText xml:space="preserve"> PAGEREF _Toc114133174 \h </w:instrText>
         </w:r>
         <w:r>
           <w:rPr>
@@ -1137,7 +1137,7 @@
           <w:lang w:eastAsia="zh-CN"/>
         </w:rPr>
       </w:pPr>
-      <w:hyperlink w:anchor="_Toc113987080" w:history="1">
+      <w:hyperlink w:anchor="_Toc114133175" w:history="1">
         <w:r>
           <w:rPr>
             <w:rStyle w:val="Hyperlink"/>
@@ -1181,7 +1181,7 @@
             <w:noProof/>
             <w:webHidden/>
           </w:rPr>
-          <w:instrText xml:space="preserve"> PAGEREF _Toc113987080 \h </w:instrText>
+          <w:instrText xml:space="preserve"> PAGEREF _Toc114133175 \h </w:instrText>
         </w:r>
         <w:r>
           <w:rPr>
@@ -1214,6 +1214,290 @@
     </w:p>
     <w:p>
       <w:pPr>
+        <w:pStyle w:val="TOC2"/>
+        <w:rPr>
+          <w:rFonts w:asciiTheme="minorHAnsi" w:eastAsiaTheme="minorEastAsia" w:hAnsiTheme="minorHAnsi"/>
+          <w:lang w:eastAsia="zh-CN"/>
+        </w:rPr>
+      </w:pPr>
+      <w:hyperlink w:anchor="_Toc114133176" w:history="1">
+        <w:r>
+          <w:rPr>
+            <w:rStyle w:val="Hyperlink"/>
+          </w:rPr>
+          <w:t>6.1</w:t>
+        </w:r>
+        <w:r>
+          <w:rPr>
+            <w:rFonts w:asciiTheme="minorHAnsi" w:eastAsiaTheme="minorEastAsia" w:hAnsiTheme="minorHAnsi"/>
+            <w:lang w:eastAsia="zh-CN"/>
+          </w:rPr>
+          <w:tab/>
+        </w:r>
+        <w:r>
+          <w:rPr>
+            <w:rStyle w:val="Hyperlink"/>
+          </w:rPr>
+          <w:t>Removal of deprecated ViewModel attribute.</w:t>
+        </w:r>
+        <w:r>
+          <w:rPr>
+            <w:webHidden/>
+          </w:rPr>
+          <w:tab/>
+        </w:r>
+        <w:r>
+          <w:rPr>
+            <w:webHidden/>
+          </w:rPr>
+          <w:fldChar w:fldCharType="begin"/>
+        </w:r>
+        <w:r>
+          <w:rPr>
+            <w:webHidden/>
+          </w:rPr>
+          <w:instrText xml:space="preserve"> PAGEREF _Toc114133176 \h </w:instrText>
+        </w:r>
+        <w:r>
+          <w:rPr>
+            <w:webHidden/>
+          </w:rPr>
+        </w:r>
+        <w:r>
+          <w:rPr>
+            <w:webHidden/>
+          </w:rPr>
+          <w:fldChar w:fldCharType="separate"/>
+        </w:r>
+        <w:r>
+          <w:rPr>
+            <w:webHidden/>
+          </w:rPr>
+          <w:t>16</w:t>
+        </w:r>
+        <w:r>
+          <w:rPr>
+            <w:webHidden/>
+          </w:rPr>
+          <w:fldChar w:fldCharType="end"/>
+        </w:r>
+      </w:hyperlink>
+    </w:p>
+    <w:p>
+      <w:pPr>
+        <w:pStyle w:val="TOC2"/>
+        <w:rPr>
+          <w:rFonts w:asciiTheme="minorHAnsi" w:eastAsiaTheme="minorEastAsia" w:hAnsiTheme="minorHAnsi"/>
+          <w:lang w:eastAsia="zh-CN"/>
+        </w:rPr>
+      </w:pPr>
+      <w:hyperlink w:anchor="_Toc114133177" w:history="1">
+        <w:r>
+          <w:rPr>
+            <w:rStyle w:val="Hyperlink"/>
+          </w:rPr>
+          <w:t>6.2</w:t>
+        </w:r>
+        <w:r>
+          <w:rPr>
+            <w:rFonts w:asciiTheme="minorHAnsi" w:eastAsiaTheme="minorEastAsia" w:hAnsiTheme="minorHAnsi"/>
+            <w:lang w:eastAsia="zh-CN"/>
+          </w:rPr>
+          <w:tab/>
+        </w:r>
+        <w:r>
+          <w:rPr>
+            <w:rStyle w:val="Hyperlink"/>
+          </w:rPr>
+          <w:t>IsOnPremise property is no longer part of the ConfigurationHelper object.</w:t>
+        </w:r>
+        <w:r>
+          <w:rPr>
+            <w:webHidden/>
+          </w:rPr>
+          <w:tab/>
+        </w:r>
+        <w:r>
+          <w:rPr>
+            <w:webHidden/>
+          </w:rPr>
+          <w:fldChar w:fldCharType="begin"/>
+        </w:r>
+        <w:r>
+          <w:rPr>
+            <w:webHidden/>
+          </w:rPr>
+          <w:instrText xml:space="preserve"> PAGEREF _Toc114133177 \h </w:instrText>
+        </w:r>
+        <w:r>
+          <w:rPr>
+            <w:webHidden/>
+          </w:rPr>
+        </w:r>
+        <w:r>
+          <w:rPr>
+            <w:webHidden/>
+          </w:rPr>
+          <w:fldChar w:fldCharType="separate"/>
+        </w:r>
+        <w:r>
+          <w:rPr>
+            <w:webHidden/>
+          </w:rPr>
+          <w:t>17</w:t>
+        </w:r>
+        <w:r>
+          <w:rPr>
+            <w:webHidden/>
+          </w:rPr>
+          <w:fldChar w:fldCharType="end"/>
+        </w:r>
+      </w:hyperlink>
+    </w:p>
+    <w:p>
+      <w:pPr>
+        <w:pStyle w:val="TOC2"/>
+        <w:rPr>
+          <w:rFonts w:asciiTheme="minorHAnsi" w:eastAsiaTheme="minorEastAsia" w:hAnsiTheme="minorHAnsi"/>
+          <w:lang w:eastAsia="zh-CN"/>
+        </w:rPr>
+      </w:pPr>
+      <w:hyperlink w:anchor="_Toc114133178" w:history="1">
+        <w:r>
+          <w:rPr>
+            <w:rStyle w:val="Hyperlink"/>
+          </w:rPr>
+          <w:t>6.3</w:t>
+        </w:r>
+        <w:r>
+          <w:rPr>
+            <w:rFonts w:asciiTheme="minorHAnsi" w:eastAsiaTheme="minorEastAsia" w:hAnsiTheme="minorHAnsi"/>
+            <w:lang w:eastAsia="zh-CN"/>
+          </w:rPr>
+          <w:tab/>
+        </w:r>
+        <w:r>
+          <w:rPr>
+            <w:rStyle w:val="Hyperlink"/>
+          </w:rPr>
+          <w:t>GetBlobContainer is no longer a part of CommonService.</w:t>
+        </w:r>
+        <w:r>
+          <w:rPr>
+            <w:webHidden/>
+          </w:rPr>
+          <w:tab/>
+        </w:r>
+        <w:r>
+          <w:rPr>
+            <w:webHidden/>
+          </w:rPr>
+          <w:fldChar w:fldCharType="begin"/>
+        </w:r>
+        <w:r>
+          <w:rPr>
+            <w:webHidden/>
+          </w:rPr>
+          <w:instrText xml:space="preserve"> PAGEREF _Toc114133178 \h </w:instrText>
+        </w:r>
+        <w:r>
+          <w:rPr>
+            <w:webHidden/>
+          </w:rPr>
+        </w:r>
+        <w:r>
+          <w:rPr>
+            <w:webHidden/>
+          </w:rPr>
+          <w:fldChar w:fldCharType="separate"/>
+        </w:r>
+        <w:r>
+          <w:rPr>
+            <w:webHidden/>
+          </w:rPr>
+          <w:t>18</w:t>
+        </w:r>
+        <w:r>
+          <w:rPr>
+            <w:webHidden/>
+          </w:rPr>
+          <w:fldChar w:fldCharType="end"/>
+        </w:r>
+      </w:hyperlink>
+    </w:p>
+    <w:p>
+      <w:pPr>
+        <w:pStyle w:val="TOC2"/>
+        <w:rPr>
+          <w:rFonts w:asciiTheme="minorHAnsi" w:eastAsiaTheme="minorEastAsia" w:hAnsiTheme="minorHAnsi"/>
+          <w:lang w:eastAsia="zh-CN"/>
+        </w:rPr>
+      </w:pPr>
+      <w:hyperlink w:anchor="_Toc114133179" w:history="1">
+        <w:r>
+          <w:rPr>
+            <w:rStyle w:val="Hyperlink"/>
+          </w:rPr>
+          <w:t>6.4</w:t>
+        </w:r>
+        <w:r>
+          <w:rPr>
+            <w:rFonts w:asciiTheme="minorHAnsi" w:eastAsiaTheme="minorEastAsia" w:hAnsiTheme="minorHAnsi"/>
+            <w:lang w:eastAsia="zh-CN"/>
+          </w:rPr>
+          <w:tab/>
+        </w:r>
+        <w:r>
+          <w:rPr>
+            <w:rStyle w:val="Hyperlink"/>
+          </w:rPr>
+          <w:t>ConfigurationHelper.GetConfigValue() calls have changed</w:t>
+        </w:r>
+        <w:r>
+          <w:rPr>
+            <w:webHidden/>
+          </w:rPr>
+          <w:tab/>
+        </w:r>
+        <w:r>
+          <w:rPr>
+            <w:webHidden/>
+          </w:rPr>
+          <w:fldChar w:fldCharType="begin"/>
+        </w:r>
+        <w:r>
+          <w:rPr>
+            <w:webHidden/>
+          </w:rPr>
+          <w:instrText xml:space="preserve"> PAGEREF _Toc114133179 \h </w:instrText>
+        </w:r>
+        <w:r>
+          <w:rPr>
+            <w:webHidden/>
+          </w:rPr>
+        </w:r>
+        <w:r>
+          <w:rPr>
+            <w:webHidden/>
+          </w:rPr>
+          <w:fldChar w:fldCharType="separate"/>
+        </w:r>
+        <w:r>
+          <w:rPr>
+            <w:webHidden/>
+          </w:rPr>
+          <w:t>19</w:t>
+        </w:r>
+        <w:r>
+          <w:rPr>
+            <w:webHidden/>
+          </w:rPr>
+          <w:fldChar w:fldCharType="end"/>
+        </w:r>
+      </w:hyperlink>
+    </w:p>
+    <w:p>
+      <w:pPr>
         <w:pStyle w:val="TOC1"/>
         <w:rPr>
           <w:rFonts w:asciiTheme="minorHAnsi" w:eastAsiaTheme="minorEastAsia" w:hAnsiTheme="minorHAnsi"/>
@@ -1223,7 +1507,7 @@
           <w:lang w:eastAsia="zh-CN"/>
         </w:rPr>
       </w:pPr>
-      <w:hyperlink w:anchor="_Toc113987081" w:history="1">
+      <w:hyperlink w:anchor="_Toc114133180" w:history="1">
         <w:r>
           <w:rPr>
             <w:rStyle w:val="Hyperlink"/>
@@ -1267,7 +1551,7 @@
             <w:noProof/>
             <w:webHidden/>
           </w:rPr>
-          <w:instrText xml:space="preserve"> PAGEREF _Toc113987081 \h </w:instrText>
+          <w:instrText xml:space="preserve"> PAGEREF _Toc114133180 \h </w:instrText>
         </w:r>
         <w:r>
           <w:rPr>
@@ -1287,7 +1571,7 @@
             <w:noProof/>
             <w:webHidden/>
           </w:rPr>
-          <w:t>19</w:t>
+          <w:t>20</w:t>
         </w:r>
         <w:r>
           <w:rPr>
@@ -1309,7 +1593,7 @@
         <w:fldChar w:fldCharType="end"/>
       </w:r>
       <w:bookmarkStart w:id="0" w:name="_Toc440376140"/>
-      <w:bookmarkStart w:id="1" w:name="_Toc113987068"/>
+      <w:bookmarkStart w:id="1" w:name="_Toc114133163"/>
       <w:r>
         <w:t>O</w:t>
       </w:r>
@@ -1575,7 +1859,7 @@
       <w:pPr>
         <w:pStyle w:val="SAGEHeading2"/>
       </w:pPr>
-      <w:bookmarkStart w:id="2" w:name="_Toc113987069"/>
+      <w:bookmarkStart w:id="2" w:name="_Toc114133164"/>
       <w:r>
         <w:lastRenderedPageBreak/>
         <w:t>Required Version of Sage 300</w:t>
@@ -1647,7 +1931,7 @@
         <w:framePr w:wrap="around"/>
         <w:ind w:left="720" w:hanging="720"/>
       </w:pPr>
-      <w:bookmarkStart w:id="3" w:name="_Toc113987070"/>
+      <w:bookmarkStart w:id="3" w:name="_Toc114133165"/>
       <w:r>
         <w:lastRenderedPageBreak/>
         <w:t>Install</w:t>
@@ -1824,7 +2108,7 @@
         <w:ind w:left="720" w:hanging="720"/>
       </w:pPr>
       <w:bookmarkStart w:id="4" w:name="_Toc453606102"/>
-      <w:bookmarkStart w:id="5" w:name="_Toc113987071"/>
+      <w:bookmarkStart w:id="5" w:name="_Toc114133166"/>
       <w:r>
         <w:lastRenderedPageBreak/>
         <w:t>Accessing</w:t>
@@ -2008,7 +2292,7 @@
         <w:ind w:left="720" w:hanging="720"/>
       </w:pPr>
       <w:bookmarkStart w:id="6" w:name="_Toc440882986"/>
-      <w:bookmarkStart w:id="7" w:name="_Toc113987072"/>
+      <w:bookmarkStart w:id="7" w:name="_Toc114133167"/>
       <w:r>
         <w:lastRenderedPageBreak/>
         <w:t xml:space="preserve">Using </w:t>
@@ -2199,7 +2483,7 @@
         </w:numPr>
         <w:ind w:left="720" w:hanging="720"/>
       </w:pPr>
-      <w:bookmarkStart w:id="8" w:name="_Toc113987073"/>
+      <w:bookmarkStart w:id="8" w:name="_Toc114133168"/>
       <w:r>
         <w:lastRenderedPageBreak/>
         <w:t>Step 1 – Synchronize Kendo Files</w:t>
@@ -2344,7 +2628,7 @@
         </w:numPr>
         <w:ind w:left="734" w:hanging="734"/>
       </w:pPr>
-      <w:bookmarkStart w:id="9" w:name="_Toc113987074"/>
+      <w:bookmarkStart w:id="9" w:name="_Toc114133169"/>
       <w:r>
         <w:lastRenderedPageBreak/>
         <w:t xml:space="preserve">Step </w:t>
@@ -2514,7 +2798,7 @@
       <w:pPr>
         <w:pStyle w:val="SAGEHeading2"/>
       </w:pPr>
-      <w:bookmarkStart w:id="10" w:name="_Toc113987075"/>
+      <w:bookmarkStart w:id="10" w:name="_Toc114133170"/>
       <w:r>
         <w:lastRenderedPageBreak/>
         <w:t xml:space="preserve">Step 3 </w:t>
@@ -2626,7 +2910,7 @@
       <w:pPr>
         <w:pStyle w:val="SAGEHeading2"/>
       </w:pPr>
-      <w:bookmarkStart w:id="11" w:name="_Toc113987076"/>
+      <w:bookmarkStart w:id="11" w:name="_Toc114133171"/>
       <w:r>
         <w:lastRenderedPageBreak/>
         <w:t xml:space="preserve">Step 4 </w:t>
@@ -2770,7 +3054,7 @@
         </w:numPr>
         <w:ind w:left="734" w:hanging="734"/>
       </w:pPr>
-      <w:bookmarkStart w:id="12" w:name="_Toc113987077"/>
+      <w:bookmarkStart w:id="12" w:name="_Toc114133172"/>
       <w:r>
         <w:lastRenderedPageBreak/>
         <w:t xml:space="preserve">Step </w:t>
@@ -2922,7 +3206,7 @@
         </w:numPr>
         <w:ind w:left="734" w:hanging="734"/>
       </w:pPr>
-      <w:bookmarkStart w:id="13" w:name="_Toc113987078"/>
+      <w:bookmarkStart w:id="13" w:name="_Toc114133173"/>
       <w:r>
         <w:lastRenderedPageBreak/>
         <w:t xml:space="preserve">Step </w:t>
@@ -3135,7 +3419,7 @@
         <w:framePr w:wrap="around"/>
         <w:ind w:left="720" w:hanging="720"/>
       </w:pPr>
-      <w:bookmarkStart w:id="14" w:name="_Toc113987079"/>
+      <w:bookmarkStart w:id="14" w:name="_Toc114133174"/>
       <w:r>
         <w:lastRenderedPageBreak/>
         <w:t>Upgrade Log</w:t>
@@ -3231,7 +3515,7 @@
         <w:framePr w:wrap="around"/>
         <w:ind w:left="450" w:hanging="450"/>
       </w:pPr>
-      <w:bookmarkStart w:id="15" w:name="_Toc113987080"/>
+      <w:bookmarkStart w:id="15" w:name="_Toc114133175"/>
       <w:r>
         <w:lastRenderedPageBreak/>
         <w:t>Manual Alterations</w:t>
@@ -3263,23 +3547,15 @@
     </w:p>
     <w:p>
       <w:pPr>
-        <w:pStyle w:val="SAGEBodyText"/>
-        <w:numPr>
-          <w:ilvl w:val="3"/>
-          <w:numId w:val="17"/>
-        </w:numPr>
-        <w:ind w:left="360"/>
-        <w:rPr>
-          <w:b/>
-          <w:bCs/>
-        </w:rPr>
-      </w:pPr>
-      <w:r>
-        <w:rPr>
-          <w:b/>
-          <w:bCs/>
-        </w:rPr>
-        <w:t xml:space="preserve">Removal of deprecated ViewModel attribute. </w:t>
+        <w:pStyle w:val="SAGEHeading2"/>
+      </w:pPr>
+      <w:bookmarkStart w:id="16" w:name="_Toc114133176"/>
+      <w:r>
+        <w:t>Removal of deprecated ViewModel attribute.</w:t>
+      </w:r>
+      <w:bookmarkEnd w:id="16"/>
+      <w:r>
+        <w:t xml:space="preserve"> </w:t>
       </w:r>
     </w:p>
     <w:p>
@@ -3419,31 +3695,19 @@
     </w:p>
     <w:p>
       <w:pPr>
-        <w:pStyle w:val="SAGEBodyText"/>
-        <w:numPr>
-          <w:ilvl w:val="3"/>
-          <w:numId w:val="17"/>
-        </w:numPr>
-        <w:ind w:left="360"/>
-        <w:rPr>
-          <w:b/>
-          <w:bCs/>
-        </w:rPr>
-      </w:pPr>
-      <w:r>
-        <w:rPr>
-          <w:b/>
-          <w:bCs/>
-        </w:rPr>
+        <w:pStyle w:val="SAGEHeading2"/>
+      </w:pPr>
+      <w:bookmarkStart w:id="17" w:name="_Toc114133177"/>
+      <w:r>
         <w:lastRenderedPageBreak/>
         <w:t>IsOnPremise property is no longer part of the ConfigurationHelper object</w:t>
       </w:r>
       <w:r>
-        <w:rPr>
-          <w:b/>
-          <w:bCs/>
-        </w:rPr>
-        <w:t xml:space="preserve">. </w:t>
+        <w:t>.</w:t>
+      </w:r>
+      <w:bookmarkEnd w:id="17"/>
+      <w:r>
+        <w:t xml:space="preserve"> </w:t>
       </w:r>
     </w:p>
     <w:p>
@@ -3608,21 +3872,14 @@
     </w:p>
     <w:p>
       <w:pPr>
-        <w:pStyle w:val="SAGENumberedList"/>
-        <w:ind w:left="360"/>
-        <w:rPr>
-          <w:b/>
-          <w:bCs/>
-        </w:rPr>
-      </w:pPr>
-      <w:r>
-        <w:rPr>
-          <w:b/>
-          <w:bCs/>
-        </w:rPr>
+        <w:pStyle w:val="SAGEHeading2"/>
+      </w:pPr>
+      <w:bookmarkStart w:id="18" w:name="_Toc114133178"/>
+      <w:r>
         <w:lastRenderedPageBreak/>
         <w:t>GetBlobContainer is no longer a part of CommonService.</w:t>
       </w:r>
+      <w:bookmarkEnd w:id="18"/>
     </w:p>
     <w:p>
       <w:pPr>
@@ -3697,13 +3954,7 @@
         <w:ind w:left="360"/>
       </w:pPr>
       <w:r>
-        <w:t xml:space="preserve">Please remove </w:t>
-      </w:r>
-      <w:r>
-        <w:t>the private variable and BlobContainer property</w:t>
-      </w:r>
-      <w:r>
-        <w:t>.</w:t>
+        <w:t>Please remove the private variable and BlobContainer property.</w:t>
       </w:r>
     </w:p>
     <w:p>
@@ -3716,28 +3967,112 @@
         <w:pStyle w:val="SAGEAdmonitionWarning"/>
       </w:pPr>
       <w:r>
-        <w:t xml:space="preserve">The presence of the </w:t>
-      </w:r>
-      <w:r>
-        <w:t>BlobContainer</w:t>
-      </w:r>
-      <w:r>
-        <w:t xml:space="preserve"> </w:t>
-      </w:r>
-      <w:r>
-        <w:t xml:space="preserve">property in a controller </w:t>
-      </w:r>
-      <w:r>
-        <w:t xml:space="preserve">varies based upon which version of the Web SDK that created the </w:t>
-      </w:r>
-      <w:r>
-        <w:t>code file.</w:t>
+        <w:t>The presence of the BlobContainer property in a controller varies based upon which version of the Web SDK that created the code file.</w:t>
       </w:r>
     </w:p>
     <w:p>
       <w:pPr>
+        <w:spacing w:after="200" w:line="0" w:lineRule="auto"/>
+        <w:rPr>
+          <w:lang w:val="en-US"/>
+        </w:rPr>
+      </w:pPr>
+      <w:r>
+        <w:br w:type="page"/>
+      </w:r>
+    </w:p>
+    <w:p>
+      <w:pPr>
+        <w:pStyle w:val="SAGEHeading2"/>
+      </w:pPr>
+      <w:bookmarkStart w:id="19" w:name="_Toc114133179"/>
+      <w:r>
+        <w:lastRenderedPageBreak/>
+        <w:t>ConfigurationHelper.GetConfigValue() calls have changed</w:t>
+      </w:r>
+      <w:bookmarkEnd w:id="19"/>
+    </w:p>
+    <w:p>
+      <w:pPr>
         <w:pStyle w:val="SAGEBodyText"/>
-      </w:pPr>
+        <w:ind w:left="360"/>
+      </w:pPr>
+      <w:r>
+        <w:t xml:space="preserve">For the 2023.0 release, calls to the function ConfigurationHelper.GetConfigValue() have been changed to only support a single parameter. The following is an example of </w:t>
+      </w:r>
+      <w:r>
+        <w:t>a compilation error that may be encountered</w:t>
+      </w:r>
+      <w:r>
+        <w:t>:</w:t>
+      </w:r>
+    </w:p>
+    <w:p>
+      <w:pPr>
+        <w:pStyle w:val="SAGEBodyText"/>
+        <w:ind w:left="360"/>
+      </w:pPr>
+    </w:p>
+    <w:tbl>
+      <w:tblPr>
+        <w:tblStyle w:val="TableGrid"/>
+        <w:tblW w:w="0" w:type="auto"/>
+        <w:tblInd w:w="265" w:type="dxa"/>
+        <w:shd w:val="clear" w:color="auto" w:fill="F2F2F2" w:themeFill="background1" w:themeFillShade="F2"/>
+        <w:tblCellMar>
+          <w:top w:w="115" w:type="dxa"/>
+          <w:bottom w:w="115" w:type="dxa"/>
+        </w:tblCellMar>
+        <w:tblLook w:val="04A0" w:firstRow="1" w:lastRow="0" w:firstColumn="1" w:lastColumn="0" w:noHBand="0" w:noVBand="1"/>
+      </w:tblPr>
+      <w:tblGrid>
+        <w:gridCol w:w="8943"/>
+      </w:tblGrid>
+      <w:tr>
+        <w:tc>
+          <w:tcPr>
+            <w:tcW w:w="8943" w:type="dxa"/>
+            <w:shd w:val="clear" w:color="auto" w:fill="F2F2F2" w:themeFill="background1" w:themeFillShade="F2"/>
+          </w:tcPr>
+          <w:p>
+            <w:r>
+              <w:rPr>
+                <w:rFonts w:ascii="Consolas" w:hAnsi="Consolas"/>
+                <w:sz w:val="18"/>
+                <w:szCs w:val="18"/>
+              </w:rPr>
+              <w:t>{"c:\\Pluswdev\\webuis\\XX\\Product\\TrustedPartner.XX.Web\\Areas\\Shared\\Views\\Shared\\_Localization.cshtml(87): error CS1501: No overload for method 'GetConfigValue' takes 2 arguments"}</w:t>
+            </w:r>
+          </w:p>
+        </w:tc>
+      </w:tr>
+    </w:tbl>
+    <w:p>
+      <w:pPr>
+        <w:pStyle w:val="SAGEBodyText"/>
+        <w:rPr>
+          <w:lang w:val="en-GB"/>
+        </w:rPr>
+      </w:pPr>
+    </w:p>
+    <w:p>
+      <w:pPr>
+        <w:pStyle w:val="SAGEBodyText"/>
+        <w:ind w:left="360"/>
+      </w:pPr>
+      <w:r>
+        <w:t xml:space="preserve">To resolve this issue, remove the second parameter from any calls to </w:t>
+      </w:r>
+      <w:r>
+        <w:rPr>
+          <w:b/>
+          <w:bCs/>
+        </w:rPr>
+        <w:t>ConfigurationHelper.GetConfigValue()</w:t>
+      </w:r>
+      <w:r>
+        <w:t xml:space="preserve"> in your projects/solutions.</w:t>
+      </w:r>
     </w:p>
     <w:p>
       <w:pPr>
@@ -3774,12 +4109,12 @@
         <w:framePr w:wrap="around"/>
         <w:ind w:left="720" w:hanging="720"/>
       </w:pPr>
-      <w:bookmarkStart w:id="16" w:name="_Toc113987081"/>
+      <w:bookmarkStart w:id="20" w:name="_Toc114133180"/>
       <w:r>
         <w:lastRenderedPageBreak/>
         <w:t>Compilation Troubleshooting</w:t>
       </w:r>
-      <w:bookmarkEnd w:id="16"/>
+      <w:bookmarkEnd w:id="20"/>
     </w:p>
     <w:p>
       <w:pPr>
@@ -4529,7 +4864,7 @@
         <v:path o:extrusionok="f" gradientshapeok="t" o:connecttype="rect"/>
         <o:lock v:ext="edit" aspectratio="t"/>
       </v:shapetype>
-      <v:shape id="_x0000_i1048" type="#_x0000_t75" style="width:20.25pt;height:20.25pt" o:bullet="t">
+      <v:shape id="_x0000_i1201" type="#_x0000_t75" style="width:20.3pt;height:20.3pt" o:bullet="t">
         <v:imagedata r:id="rId1" o:title="clip_image001"/>
       </v:shape>
     </w:pict>
@@ -8028,6 +8363,12 @@
       <w:startOverride w:val="1"/>
     </w:lvlOverride>
   </w:num>
+  <w:num w:numId="43" w16cid:durableId="792989600">
+    <w:abstractNumId w:val="23"/>
+    <w:lvlOverride w:ilvl="0">
+      <w:startOverride w:val="1"/>
+    </w:lvlOverride>
+  </w:num>
   <w:numIdMacAtCleanup w:val="28"/>
 </w:numbering>
 </file>
@@ -8037,7 +8378,7 @@
   <w:docDefaults>
     <w:rPrDefault>
       <w:rPr>
-        <w:rFonts w:asciiTheme="minorHAnsi" w:eastAsia="SimSun" w:hAnsiTheme="minorHAnsi" w:cstheme="minorBidi"/>
+        <w:rFonts w:asciiTheme="minorHAnsi" w:eastAsia="宋体" w:hAnsiTheme="minorHAnsi" w:cstheme="minorBidi"/>
         <w:sz w:val="22"/>
         <w:szCs w:val="22"/>
         <w:lang w:val="en-GB" w:eastAsia="en-US" w:bidi="ar-SA"/>
@@ -9197,7 +9538,7 @@
     <w:next w:val="SAGEBodyText"/>
     <w:autoRedefine/>
     <w:uiPriority w:val="39"/>
-    <w:rsid w:val="0020014A"/>
+    <w:rsid w:val="00442985"/>
     <w:pPr>
       <w:tabs>
         <w:tab w:val="clear" w:pos="737"/>

</xml_diff>